<commit_message>
Color configurable for UI
</commit_message>
<xml_diff>
--- a/massivedatacruncher/docs/MassiveDataCruncher.docx
+++ b/massivedatacruncher/docs/MassiveDataCruncher.docx
@@ -1,6 +1,6 @@
 
 <file path=word/document.xml><?xml version="1.0" encoding="utf-8"?>
-<w:document xmlns:wpc="http://schemas.microsoft.com/office/word/2010/wordprocessingCanvas" xmlns:cx="http://schemas.microsoft.com/office/drawing/2014/chartex" xmlns:mc="http://schemas.openxmlformats.org/markup-compatibility/2006" xmlns:o="urn:schemas-microsoft-com:office:office" xmlns:r="http://schemas.openxmlformats.org/officeDocument/2006/relationships" xmlns:m="http://schemas.openxmlformats.org/officeDocument/2006/math" xmlns:v="urn:schemas-microsoft-com:vml" xmlns:wp14="http://schemas.microsoft.com/office/word/2010/wordprocessingDrawing" xmlns:wp="http://schemas.openxmlformats.org/drawingml/2006/wordprocessingDrawing" xmlns:w10="urn:schemas-microsoft-com:office:word" xmlns:w="http://schemas.openxmlformats.org/wordprocessingml/2006/main" xmlns:w14="http://schemas.microsoft.com/office/word/2010/wordml" xmlns:w15="http://schemas.microsoft.com/office/word/2012/wordml" xmlns:w16se="http://schemas.microsoft.com/office/word/2015/wordml/symex" xmlns:wpg="http://schemas.microsoft.com/office/word/2010/wordprocessingGroup" xmlns:wpi="http://schemas.microsoft.com/office/word/2010/wordprocessingInk" xmlns:wne="http://schemas.microsoft.com/office/word/2006/wordml" xmlns:wps="http://schemas.microsoft.com/office/word/2010/wordprocessingShape" mc:Ignorable="w14 w15 w16se wp14">
+<w:document xmlns:wpc="http://schemas.microsoft.com/office/word/2010/wordprocessingCanvas" xmlns:cx="http://schemas.microsoft.com/office/drawing/2014/chartex" xmlns:cx1="http://schemas.microsoft.com/office/drawing/2015/9/8/chartex" xmlns:cx2="http://schemas.microsoft.com/office/drawing/2015/10/21/chartex" xmlns:cx3="http://schemas.microsoft.com/office/drawing/2016/5/9/chartex" xmlns:cx4="http://schemas.microsoft.com/office/drawing/2016/5/10/chartex" xmlns:cx5="http://schemas.microsoft.com/office/drawing/2016/5/11/chartex" xmlns:cx6="http://schemas.microsoft.com/office/drawing/2016/5/12/chartex" xmlns:cx7="http://schemas.microsoft.com/office/drawing/2016/5/13/chartex" xmlns:cx8="http://schemas.microsoft.com/office/drawing/2016/5/14/chartex" xmlns:mc="http://schemas.openxmlformats.org/markup-compatibility/2006" xmlns:aink="http://schemas.microsoft.com/office/drawing/2016/ink" xmlns:am3d="http://schemas.microsoft.com/office/drawing/2017/model3d" xmlns:o="urn:schemas-microsoft-com:office:office" xmlns:oel="http://schemas.microsoft.com/office/2019/extlst" xmlns:r="http://schemas.openxmlformats.org/officeDocument/2006/relationships" xmlns:m="http://schemas.openxmlformats.org/officeDocument/2006/math" xmlns:v="urn:schemas-microsoft-com:vml" xmlns:wp14="http://schemas.microsoft.com/office/word/2010/wordprocessingDrawing" xmlns:wp="http://schemas.openxmlformats.org/drawingml/2006/wordprocessingDrawing" xmlns:w10="urn:schemas-microsoft-com:office:word" xmlns:w="http://schemas.openxmlformats.org/wordprocessingml/2006/main" xmlns:w14="http://schemas.microsoft.com/office/word/2010/wordml" xmlns:w15="http://schemas.microsoft.com/office/word/2012/wordml" xmlns:w16cex="http://schemas.microsoft.com/office/word/2018/wordml/cex" xmlns:w16cid="http://schemas.microsoft.com/office/word/2016/wordml/cid" xmlns:w16="http://schemas.microsoft.com/office/word/2018/wordml" xmlns:w16sdtdh="http://schemas.microsoft.com/office/word/2020/wordml/sdtdatahash" xmlns:w16se="http://schemas.microsoft.com/office/word/2015/wordml/symex" xmlns:wpg="http://schemas.microsoft.com/office/word/2010/wordprocessingGroup" xmlns:wpi="http://schemas.microsoft.com/office/word/2010/wordprocessingInk" xmlns:wne="http://schemas.microsoft.com/office/word/2006/wordml" xmlns:wps="http://schemas.microsoft.com/office/word/2010/wordprocessingShape" mc:Ignorable="w14 w15 w16se w16cid w16 w16cex w16sdtdh wp14">
   <w:body>
     <w:p>
       <w:pPr>
@@ -71,7 +71,6 @@
           <w:lang w:val="en-US"/>
         </w:rPr>
       </w:pPr>
-      <w:proofErr w:type="spellStart"/>
       <w:r>
         <w:rPr>
           <w:b/>
@@ -80,7 +79,6 @@
         </w:rPr>
         <w:t>MassiveDataCruncher</w:t>
       </w:r>
-      <w:proofErr w:type="spellEnd"/>
     </w:p>
     <w:p>
       <w:pPr>
@@ -97,18 +95,8 @@
           <w:sz w:val="44"/>
           <w:lang w:val="en-US"/>
         </w:rPr>
-        <w:t xml:space="preserve">S. </w:t>
-      </w:r>
-      <w:proofErr w:type="spellStart"/>
-      <w:r>
-        <w:rPr>
-          <w:b/>
-          <w:sz w:val="44"/>
-          <w:lang w:val="en-US"/>
-        </w:rPr>
-        <w:t>Arun</w:t>
-      </w:r>
-      <w:proofErr w:type="spellEnd"/>
+        <w:t>S. Arun</w:t>
+      </w:r>
     </w:p>
     <w:p>
       <w:pPr>
@@ -251,8 +239,6 @@
             <w:t>Contents</w:t>
           </w:r>
         </w:p>
-        <w:bookmarkStart w:id="0" w:name="_GoBack"/>
-        <w:bookmarkEnd w:id="0"/>
         <w:p>
           <w:pPr>
             <w:pStyle w:val="TOC1"/>
@@ -275,7 +261,7 @@
           <w:r>
             <w:fldChar w:fldCharType="separate"/>
           </w:r>
-          <w:hyperlink w:anchor="_Toc71172177" w:history="1">
+          <w:hyperlink w:anchor="_Toc107075680" w:history="1">
             <w:r>
               <w:rPr>
                 <w:rStyle w:val="Hyperlink"/>
@@ -319,7 +305,7 @@
                 <w:noProof/>
                 <w:webHidden/>
               </w:rPr>
-              <w:instrText xml:space="preserve"> PAGEREF _Toc71172177 \h </w:instrText>
+              <w:instrText xml:space="preserve"> PAGEREF _Toc107075680 \h </w:instrText>
             </w:r>
             <w:r>
               <w:rPr>
@@ -362,7 +348,7 @@
               <w:lang w:eastAsia="en-IN"/>
             </w:rPr>
           </w:pPr>
-          <w:hyperlink w:anchor="_Toc71172178" w:history="1">
+          <w:hyperlink w:anchor="_Toc107075681" w:history="1">
             <w:r>
               <w:rPr>
                 <w:rStyle w:val="Hyperlink"/>
@@ -390,7 +376,7 @@
                 <w:noProof/>
                 <w:webHidden/>
               </w:rPr>
-              <w:instrText xml:space="preserve"> PAGEREF _Toc71172178 \h </w:instrText>
+              <w:instrText xml:space="preserve"> PAGEREF _Toc107075681 \h </w:instrText>
             </w:r>
             <w:r>
               <w:rPr>
@@ -433,7 +419,7 @@
               <w:lang w:eastAsia="en-IN"/>
             </w:rPr>
           </w:pPr>
-          <w:hyperlink w:anchor="_Toc71172179" w:history="1">
+          <w:hyperlink w:anchor="_Toc107075682" w:history="1">
             <w:r>
               <w:rPr>
                 <w:rStyle w:val="Hyperlink"/>
@@ -461,7 +447,7 @@
                 <w:noProof/>
                 <w:webHidden/>
               </w:rPr>
-              <w:instrText xml:space="preserve"> PAGEREF _Toc71172179 \h </w:instrText>
+              <w:instrText xml:space="preserve"> PAGEREF _Toc107075682 \h </w:instrText>
             </w:r>
             <w:r>
               <w:rPr>
@@ -504,7 +490,7 @@
               <w:lang w:eastAsia="en-IN"/>
             </w:rPr>
           </w:pPr>
-          <w:hyperlink w:anchor="_Toc71172180" w:history="1">
+          <w:hyperlink w:anchor="_Toc107075683" w:history="1">
             <w:r>
               <w:rPr>
                 <w:rStyle w:val="Hyperlink"/>
@@ -532,7 +518,7 @@
                 <w:noProof/>
                 <w:webHidden/>
               </w:rPr>
-              <w:instrText xml:space="preserve"> PAGEREF _Toc71172180 \h </w:instrText>
+              <w:instrText xml:space="preserve"> PAGEREF _Toc107075683 \h </w:instrText>
             </w:r>
             <w:r>
               <w:rPr>
@@ -575,7 +561,7 @@
               <w:lang w:eastAsia="en-IN"/>
             </w:rPr>
           </w:pPr>
-          <w:hyperlink w:anchor="_Toc71172181" w:history="1">
+          <w:hyperlink w:anchor="_Toc107075684" w:history="1">
             <w:r>
               <w:rPr>
                 <w:rStyle w:val="Hyperlink"/>
@@ -603,7 +589,7 @@
                 <w:noProof/>
                 <w:webHidden/>
               </w:rPr>
-              <w:instrText xml:space="preserve"> PAGEREF _Toc71172181 \h </w:instrText>
+              <w:instrText xml:space="preserve"> PAGEREF _Toc107075684 \h </w:instrText>
             </w:r>
             <w:r>
               <w:rPr>
@@ -646,7 +632,7 @@
               <w:lang w:eastAsia="en-IN"/>
             </w:rPr>
           </w:pPr>
-          <w:hyperlink w:anchor="_Toc71172182" w:history="1">
+          <w:hyperlink w:anchor="_Toc107075685" w:history="1">
             <w:r>
               <w:rPr>
                 <w:rStyle w:val="Hyperlink"/>
@@ -674,7 +660,7 @@
                 <w:noProof/>
                 <w:webHidden/>
               </w:rPr>
-              <w:instrText xml:space="preserve"> PAGEREF _Toc71172182 \h </w:instrText>
+              <w:instrText xml:space="preserve"> PAGEREF _Toc107075685 \h </w:instrText>
             </w:r>
             <w:r>
               <w:rPr>
@@ -718,7 +704,7 @@
               <w:lang w:eastAsia="en-IN"/>
             </w:rPr>
           </w:pPr>
-          <w:hyperlink w:anchor="_Toc71172183" w:history="1">
+          <w:hyperlink w:anchor="_Toc107075686" w:history="1">
             <w:r>
               <w:rPr>
                 <w:rStyle w:val="Hyperlink"/>
@@ -762,7 +748,7 @@
                 <w:noProof/>
                 <w:webHidden/>
               </w:rPr>
-              <w:instrText xml:space="preserve"> PAGEREF _Toc71172183 \h </w:instrText>
+              <w:instrText xml:space="preserve"> PAGEREF _Toc107075686 \h </w:instrText>
             </w:r>
             <w:r>
               <w:rPr>
@@ -805,7 +791,7 @@
               <w:lang w:eastAsia="en-IN"/>
             </w:rPr>
           </w:pPr>
-          <w:hyperlink w:anchor="_Toc71172184" w:history="1">
+          <w:hyperlink w:anchor="_Toc107075687" w:history="1">
             <w:r>
               <w:rPr>
                 <w:rStyle w:val="Hyperlink"/>
@@ -833,7 +819,7 @@
                 <w:noProof/>
                 <w:webHidden/>
               </w:rPr>
-              <w:instrText xml:space="preserve"> PAGEREF _Toc71172184 \h </w:instrText>
+              <w:instrText xml:space="preserve"> PAGEREF _Toc107075687 \h </w:instrText>
             </w:r>
             <w:r>
               <w:rPr>
@@ -877,7 +863,7 @@
               <w:lang w:eastAsia="en-IN"/>
             </w:rPr>
           </w:pPr>
-          <w:hyperlink w:anchor="_Toc71172185" w:history="1">
+          <w:hyperlink w:anchor="_Toc107075688" w:history="1">
             <w:r>
               <w:rPr>
                 <w:rStyle w:val="Hyperlink"/>
@@ -921,7 +907,7 @@
                 <w:noProof/>
                 <w:webHidden/>
               </w:rPr>
-              <w:instrText xml:space="preserve"> PAGEREF _Toc71172185 \h </w:instrText>
+              <w:instrText xml:space="preserve"> PAGEREF _Toc107075688 \h </w:instrText>
             </w:r>
             <w:r>
               <w:rPr>
@@ -954,6 +940,290 @@
         </w:p>
         <w:p>
           <w:pPr>
+            <w:pStyle w:val="TOC2"/>
+            <w:tabs>
+              <w:tab w:val="right" w:leader="dot" w:pos="9016"/>
+            </w:tabs>
+            <w:rPr>
+              <w:rFonts w:eastAsiaTheme="minorEastAsia"/>
+              <w:noProof/>
+              <w:lang w:eastAsia="en-IN"/>
+            </w:rPr>
+          </w:pPr>
+          <w:hyperlink w:anchor="_Toc107075689" w:history="1">
+            <w:r>
+              <w:rPr>
+                <w:rStyle w:val="Hyperlink"/>
+                <w:noProof/>
+                <w:lang w:val="en-US"/>
+              </w:rPr>
+              <w:t>4.  Various transformations in mdc</w:t>
+            </w:r>
+            <w:r>
+              <w:rPr>
+                <w:noProof/>
+                <w:webHidden/>
+              </w:rPr>
+              <w:tab/>
+            </w:r>
+            <w:r>
+              <w:rPr>
+                <w:noProof/>
+                <w:webHidden/>
+              </w:rPr>
+              <w:fldChar w:fldCharType="begin"/>
+            </w:r>
+            <w:r>
+              <w:rPr>
+                <w:noProof/>
+                <w:webHidden/>
+              </w:rPr>
+              <w:instrText xml:space="preserve"> PAGEREF _Toc107075689 \h </w:instrText>
+            </w:r>
+            <w:r>
+              <w:rPr>
+                <w:noProof/>
+                <w:webHidden/>
+              </w:rPr>
+            </w:r>
+            <w:r>
+              <w:rPr>
+                <w:noProof/>
+                <w:webHidden/>
+              </w:rPr>
+              <w:fldChar w:fldCharType="separate"/>
+            </w:r>
+            <w:r>
+              <w:rPr>
+                <w:noProof/>
+                <w:webHidden/>
+              </w:rPr>
+              <w:t>8</w:t>
+            </w:r>
+            <w:r>
+              <w:rPr>
+                <w:noProof/>
+                <w:webHidden/>
+              </w:rPr>
+              <w:fldChar w:fldCharType="end"/>
+            </w:r>
+          </w:hyperlink>
+        </w:p>
+        <w:p>
+          <w:pPr>
+            <w:pStyle w:val="TOC2"/>
+            <w:tabs>
+              <w:tab w:val="right" w:leader="dot" w:pos="9016"/>
+            </w:tabs>
+            <w:rPr>
+              <w:rFonts w:eastAsiaTheme="minorEastAsia"/>
+              <w:noProof/>
+              <w:lang w:eastAsia="en-IN"/>
+            </w:rPr>
+          </w:pPr>
+          <w:hyperlink w:anchor="_Toc107075690" w:history="1">
+            <w:r>
+              <w:rPr>
+                <w:rStyle w:val="Hyperlink"/>
+                <w:noProof/>
+                <w:lang w:val="en-US"/>
+              </w:rPr>
+              <w:t>5.  Actions in mdc</w:t>
+            </w:r>
+            <w:r>
+              <w:rPr>
+                <w:noProof/>
+                <w:webHidden/>
+              </w:rPr>
+              <w:tab/>
+            </w:r>
+            <w:r>
+              <w:rPr>
+                <w:noProof/>
+                <w:webHidden/>
+              </w:rPr>
+              <w:fldChar w:fldCharType="begin"/>
+            </w:r>
+            <w:r>
+              <w:rPr>
+                <w:noProof/>
+                <w:webHidden/>
+              </w:rPr>
+              <w:instrText xml:space="preserve"> PAGEREF _Toc107075690 \h </w:instrText>
+            </w:r>
+            <w:r>
+              <w:rPr>
+                <w:noProof/>
+                <w:webHidden/>
+              </w:rPr>
+            </w:r>
+            <w:r>
+              <w:rPr>
+                <w:noProof/>
+                <w:webHidden/>
+              </w:rPr>
+              <w:fldChar w:fldCharType="separate"/>
+            </w:r>
+            <w:r>
+              <w:rPr>
+                <w:noProof/>
+                <w:webHidden/>
+              </w:rPr>
+              <w:t>9</w:t>
+            </w:r>
+            <w:r>
+              <w:rPr>
+                <w:noProof/>
+                <w:webHidden/>
+              </w:rPr>
+              <w:fldChar w:fldCharType="end"/>
+            </w:r>
+          </w:hyperlink>
+        </w:p>
+        <w:p>
+          <w:pPr>
+            <w:pStyle w:val="TOC2"/>
+            <w:tabs>
+              <w:tab w:val="right" w:leader="dot" w:pos="9016"/>
+            </w:tabs>
+            <w:rPr>
+              <w:rFonts w:eastAsiaTheme="minorEastAsia"/>
+              <w:noProof/>
+              <w:lang w:eastAsia="en-IN"/>
+            </w:rPr>
+          </w:pPr>
+          <w:hyperlink w:anchor="_Toc107075691" w:history="1">
+            <w:r>
+              <w:rPr>
+                <w:rStyle w:val="Hyperlink"/>
+                <w:noProof/>
+                <w:lang w:val="en-US"/>
+              </w:rPr>
+              <w:t>6. Three methods of storing the intermediate results</w:t>
+            </w:r>
+            <w:r>
+              <w:rPr>
+                <w:noProof/>
+                <w:webHidden/>
+              </w:rPr>
+              <w:tab/>
+            </w:r>
+            <w:r>
+              <w:rPr>
+                <w:noProof/>
+                <w:webHidden/>
+              </w:rPr>
+              <w:fldChar w:fldCharType="begin"/>
+            </w:r>
+            <w:r>
+              <w:rPr>
+                <w:noProof/>
+                <w:webHidden/>
+              </w:rPr>
+              <w:instrText xml:space="preserve"> PAGEREF _Toc107075691 \h </w:instrText>
+            </w:r>
+            <w:r>
+              <w:rPr>
+                <w:noProof/>
+                <w:webHidden/>
+              </w:rPr>
+            </w:r>
+            <w:r>
+              <w:rPr>
+                <w:noProof/>
+                <w:webHidden/>
+              </w:rPr>
+              <w:fldChar w:fldCharType="separate"/>
+            </w:r>
+            <w:r>
+              <w:rPr>
+                <w:noProof/>
+                <w:webHidden/>
+              </w:rPr>
+              <w:t>9</w:t>
+            </w:r>
+            <w:r>
+              <w:rPr>
+                <w:noProof/>
+                <w:webHidden/>
+              </w:rPr>
+              <w:fldChar w:fldCharType="end"/>
+            </w:r>
+          </w:hyperlink>
+        </w:p>
+        <w:p>
+          <w:pPr>
+            <w:pStyle w:val="TOC2"/>
+            <w:tabs>
+              <w:tab w:val="right" w:leader="dot" w:pos="9016"/>
+            </w:tabs>
+            <w:rPr>
+              <w:rFonts w:eastAsiaTheme="minorEastAsia"/>
+              <w:noProof/>
+              <w:lang w:eastAsia="en-IN"/>
+            </w:rPr>
+          </w:pPr>
+          <w:hyperlink w:anchor="_Toc107075692" w:history="1">
+            <w:r>
+              <w:rPr>
+                <w:rStyle w:val="Hyperlink"/>
+                <w:noProof/>
+                <w:lang w:val="en-US"/>
+              </w:rPr>
+              <w:t>7. Heartbeat for stream and MR job</w:t>
+            </w:r>
+            <w:r>
+              <w:rPr>
+                <w:noProof/>
+                <w:webHidden/>
+              </w:rPr>
+              <w:tab/>
+            </w:r>
+            <w:r>
+              <w:rPr>
+                <w:noProof/>
+                <w:webHidden/>
+              </w:rPr>
+              <w:fldChar w:fldCharType="begin"/>
+            </w:r>
+            <w:r>
+              <w:rPr>
+                <w:noProof/>
+                <w:webHidden/>
+              </w:rPr>
+              <w:instrText xml:space="preserve"> PAGEREF _Toc107075692 \h </w:instrText>
+            </w:r>
+            <w:r>
+              <w:rPr>
+                <w:noProof/>
+                <w:webHidden/>
+              </w:rPr>
+            </w:r>
+            <w:r>
+              <w:rPr>
+                <w:noProof/>
+                <w:webHidden/>
+              </w:rPr>
+              <w:fldChar w:fldCharType="separate"/>
+            </w:r>
+            <w:r>
+              <w:rPr>
+                <w:noProof/>
+                <w:webHidden/>
+              </w:rPr>
+              <w:t>9</w:t>
+            </w:r>
+            <w:r>
+              <w:rPr>
+                <w:noProof/>
+                <w:webHidden/>
+              </w:rPr>
+              <w:fldChar w:fldCharType="end"/>
+            </w:r>
+          </w:hyperlink>
+        </w:p>
+        <w:p>
+          <w:pPr>
             <w:rPr>
               <w:b/>
               <w:bCs/>
@@ -1135,42 +1405,6 @@
     </w:p>
     <w:p>
       <w:pPr>
-        <w:rPr>
-          <w:b/>
-          <w:bCs/>
-          <w:noProof/>
-        </w:rPr>
-      </w:pPr>
-    </w:p>
-    <w:p>
-      <w:pPr>
-        <w:rPr>
-          <w:b/>
-          <w:bCs/>
-          <w:noProof/>
-        </w:rPr>
-      </w:pPr>
-    </w:p>
-    <w:p>
-      <w:pPr>
-        <w:rPr>
-          <w:b/>
-          <w:bCs/>
-          <w:noProof/>
-        </w:rPr>
-      </w:pPr>
-    </w:p>
-    <w:p>
-      <w:pPr>
-        <w:rPr>
-          <w:b/>
-          <w:bCs/>
-          <w:noProof/>
-        </w:rPr>
-      </w:pPr>
-    </w:p>
-    <w:p>
-      <w:pPr>
         <w:pStyle w:val="Heading1"/>
         <w:numPr>
           <w:ilvl w:val="0"/>
@@ -1180,11 +1414,12 @@
           <w:lang w:val="en-US"/>
         </w:rPr>
       </w:pPr>
-      <w:bookmarkStart w:id="1" w:name="_Toc71172177"/>
-      <w:r>
-        <w:rPr>
-          <w:lang w:val="en-US"/>
-        </w:rPr>
+      <w:bookmarkStart w:id="0" w:name="_Toc107075680"/>
+      <w:r>
+        <w:rPr>
+          <w:lang w:val="en-US"/>
+        </w:rPr>
+        <w:lastRenderedPageBreak/>
         <w:t>I</w:t>
       </w:r>
       <w:r>
@@ -1192,210 +1427,132 @@
           <w:lang w:val="en-US"/>
         </w:rPr>
         <w:t>ntroduction</w:t>
+      </w:r>
+      <w:bookmarkEnd w:id="0"/>
+    </w:p>
+    <w:p>
+      <w:pPr>
+        <w:ind w:firstLine="360"/>
+        <w:jc w:val="both"/>
+        <w:rPr>
+          <w:lang w:val="en-US"/>
+        </w:rPr>
+      </w:pPr>
+      <w:r>
+        <w:rPr>
+          <w:lang w:val="en-US"/>
+        </w:rPr>
+        <w:t xml:space="preserve">The MassiveDataCruncher is a number crunching scalable server which manipulates data in csv and json format. The MDC is master worker architecture which has scheduler in the master and container as worker. The worker connects to master via JGroups using multicast protocol. The worker launches the task executor whenever a job is submitted. The Heartbeat which uses JGroups will get message from task executors about the job status. The status of the job can be either </w:t>
+      </w:r>
+      <w:r>
+        <w:rPr>
+          <w:lang w:val="en-US"/>
+        </w:rPr>
+        <w:t>SUBMITTED</w:t>
+      </w:r>
+      <w:r>
+        <w:rPr>
+          <w:lang w:val="en-US"/>
+        </w:rPr>
+        <w:t xml:space="preserve">, </w:t>
+      </w:r>
+      <w:r>
+        <w:rPr>
+          <w:lang w:val="en-US"/>
+        </w:rPr>
+        <w:t>RUNNING</w:t>
+      </w:r>
+      <w:r>
+        <w:rPr>
+          <w:lang w:val="en-US"/>
+        </w:rPr>
+        <w:t xml:space="preserve">, </w:t>
+      </w:r>
+      <w:r>
+        <w:rPr>
+          <w:lang w:val="en-US"/>
+        </w:rPr>
+        <w:t>COMPLETED</w:t>
+      </w:r>
+      <w:r>
+        <w:rPr>
+          <w:lang w:val="en-US"/>
+        </w:rPr>
+        <w:t xml:space="preserve"> or </w:t>
+      </w:r>
+      <w:r>
+        <w:rPr>
+          <w:lang w:val="en-US"/>
+        </w:rPr>
+        <w:t>FAILED</w:t>
+      </w:r>
+      <w:r>
+        <w:rPr>
+          <w:lang w:val="en-US"/>
+        </w:rPr>
+        <w:t>.</w:t>
+      </w:r>
+      <w:r>
+        <w:rPr>
+          <w:lang w:val="en-US"/>
+        </w:rPr>
+        <w:t xml:space="preserve"> </w:t>
+      </w:r>
+      <w:r>
+        <w:rPr>
+          <w:lang w:val="en-US"/>
+        </w:rPr>
+        <w:t xml:space="preserve">There are multiple schedulers such as jgroups, standalone, apache ignite, </w:t>
+      </w:r>
+      <w:r>
+        <w:rPr>
+          <w:lang w:val="en-US"/>
+        </w:rPr>
+        <w:t>apache MESOS</w:t>
+      </w:r>
+      <w:r>
+        <w:rPr>
+          <w:lang w:val="en-US"/>
+        </w:rPr>
+        <w:t xml:space="preserve"> and </w:t>
+      </w:r>
+      <w:r>
+        <w:rPr>
+          <w:lang w:val="en-US"/>
+        </w:rPr>
+        <w:t xml:space="preserve">Hadoop </w:t>
+      </w:r>
+      <w:r>
+        <w:rPr>
+          <w:lang w:val="en-US"/>
+        </w:rPr>
+        <w:t xml:space="preserve">YARN. </w:t>
+      </w:r>
+    </w:p>
+    <w:p>
+      <w:pPr>
+        <w:pStyle w:val="Heading2"/>
+        <w:rPr>
+          <w:lang w:val="en-US"/>
+        </w:rPr>
+      </w:pPr>
+      <w:bookmarkStart w:id="1" w:name="_Toc107075681"/>
+      <w:r>
+        <w:rPr>
+          <w:lang w:val="en-US"/>
+        </w:rPr>
+        <w:t xml:space="preserve">1.1 </w:t>
+      </w:r>
+      <w:r>
+        <w:rPr>
+          <w:lang w:val="en-US"/>
+        </w:rPr>
+        <w:t>Jgroups scheduler</w:t>
       </w:r>
       <w:bookmarkEnd w:id="1"/>
     </w:p>
     <w:p>
       <w:pPr>
-        <w:ind w:firstLine="360"/>
-        <w:jc w:val="both"/>
-        <w:rPr>
-          <w:lang w:val="en-US"/>
-        </w:rPr>
-      </w:pPr>
-      <w:r>
-        <w:rPr>
-          <w:lang w:val="en-US"/>
-        </w:rPr>
-        <w:t xml:space="preserve">The </w:t>
-      </w:r>
-      <w:proofErr w:type="spellStart"/>
-      <w:r>
-        <w:rPr>
-          <w:lang w:val="en-US"/>
-        </w:rPr>
-        <w:t>MassiveDataCruncher</w:t>
-      </w:r>
-      <w:proofErr w:type="spellEnd"/>
-      <w:r>
-        <w:rPr>
-          <w:lang w:val="en-US"/>
-        </w:rPr>
-        <w:t xml:space="preserve"> is a number crunching scalable server which manipulates data in csv and </w:t>
-      </w:r>
-      <w:proofErr w:type="spellStart"/>
-      <w:r>
-        <w:rPr>
-          <w:lang w:val="en-US"/>
-        </w:rPr>
-        <w:t>json</w:t>
-      </w:r>
-      <w:proofErr w:type="spellEnd"/>
-      <w:r>
-        <w:rPr>
-          <w:lang w:val="en-US"/>
-        </w:rPr>
-        <w:t xml:space="preserve"> format. The MDC is master worker architecture which has scheduler in the master and container as worker. The worker connects to master via </w:t>
-      </w:r>
-      <w:proofErr w:type="spellStart"/>
-      <w:r>
-        <w:rPr>
-          <w:lang w:val="en-US"/>
-        </w:rPr>
-        <w:t>JGroups</w:t>
-      </w:r>
-      <w:proofErr w:type="spellEnd"/>
-      <w:r>
-        <w:rPr>
-          <w:lang w:val="en-US"/>
-        </w:rPr>
-        <w:t xml:space="preserve"> using multicast protocol. The worker launches the task executor whenever a job is submitted. The Heartbeat which uses </w:t>
-      </w:r>
-      <w:proofErr w:type="spellStart"/>
-      <w:r>
-        <w:rPr>
-          <w:lang w:val="en-US"/>
-        </w:rPr>
-        <w:t>JGroups</w:t>
-      </w:r>
-      <w:proofErr w:type="spellEnd"/>
-      <w:r>
-        <w:rPr>
-          <w:lang w:val="en-US"/>
-        </w:rPr>
-        <w:t xml:space="preserve"> will get message from task executors about the job status. The status of the job can be either </w:t>
-      </w:r>
-      <w:r>
-        <w:rPr>
-          <w:lang w:val="en-US"/>
-        </w:rPr>
-        <w:t>SUBMITTED</w:t>
-      </w:r>
-      <w:r>
-        <w:rPr>
-          <w:lang w:val="en-US"/>
-        </w:rPr>
-        <w:t xml:space="preserve">, </w:t>
-      </w:r>
-      <w:r>
-        <w:rPr>
-          <w:lang w:val="en-US"/>
-        </w:rPr>
-        <w:t>RUNNING</w:t>
-      </w:r>
-      <w:r>
-        <w:rPr>
-          <w:lang w:val="en-US"/>
-        </w:rPr>
-        <w:t xml:space="preserve">, </w:t>
-      </w:r>
-      <w:r>
-        <w:rPr>
-          <w:lang w:val="en-US"/>
-        </w:rPr>
-        <w:t>COMPLETED</w:t>
-      </w:r>
-      <w:r>
-        <w:rPr>
-          <w:lang w:val="en-US"/>
-        </w:rPr>
-        <w:t xml:space="preserve"> or </w:t>
-      </w:r>
-      <w:r>
-        <w:rPr>
-          <w:lang w:val="en-US"/>
-        </w:rPr>
-        <w:t>FAILED</w:t>
-      </w:r>
-      <w:r>
-        <w:rPr>
-          <w:lang w:val="en-US"/>
-        </w:rPr>
-        <w:t>.</w:t>
-      </w:r>
-      <w:r>
-        <w:rPr>
-          <w:lang w:val="en-US"/>
-        </w:rPr>
-        <w:t xml:space="preserve"> </w:t>
-      </w:r>
-      <w:r>
-        <w:rPr>
-          <w:lang w:val="en-US"/>
-        </w:rPr>
-        <w:t xml:space="preserve">There are multiple schedulers such as </w:t>
-      </w:r>
-      <w:proofErr w:type="spellStart"/>
-      <w:r>
-        <w:rPr>
-          <w:lang w:val="en-US"/>
-        </w:rPr>
-        <w:t>jgroups</w:t>
-      </w:r>
-      <w:proofErr w:type="spellEnd"/>
-      <w:r>
-        <w:rPr>
-          <w:lang w:val="en-US"/>
-        </w:rPr>
-        <w:t xml:space="preserve">, standalone, apache ignite, </w:t>
-      </w:r>
-      <w:r>
-        <w:rPr>
-          <w:lang w:val="en-US"/>
-        </w:rPr>
-        <w:t>apache MESOS</w:t>
-      </w:r>
-      <w:r>
-        <w:rPr>
-          <w:lang w:val="en-US"/>
-        </w:rPr>
-        <w:t xml:space="preserve"> and </w:t>
-      </w:r>
-      <w:r>
-        <w:rPr>
-          <w:lang w:val="en-US"/>
-        </w:rPr>
-        <w:t xml:space="preserve">Hadoop </w:t>
-      </w:r>
-      <w:r>
-        <w:rPr>
-          <w:lang w:val="en-US"/>
-        </w:rPr>
-        <w:t xml:space="preserve">YARN. </w:t>
-      </w:r>
-    </w:p>
-    <w:p>
-      <w:pPr>
-        <w:pStyle w:val="Heading2"/>
-        <w:rPr>
-          <w:lang w:val="en-US"/>
-        </w:rPr>
-      </w:pPr>
-      <w:bookmarkStart w:id="2" w:name="_Toc71172178"/>
-      <w:r>
-        <w:rPr>
-          <w:lang w:val="en-US"/>
-        </w:rPr>
-        <w:t xml:space="preserve">1.1 </w:t>
-      </w:r>
-      <w:proofErr w:type="spellStart"/>
-      <w:r>
-        <w:rPr>
-          <w:lang w:val="en-US"/>
-        </w:rPr>
-        <w:t>Jgroups</w:t>
-      </w:r>
-      <w:proofErr w:type="spellEnd"/>
-      <w:r>
-        <w:rPr>
-          <w:lang w:val="en-US"/>
-        </w:rPr>
-        <w:t xml:space="preserve"> scheduler</w:t>
-      </w:r>
-      <w:bookmarkEnd w:id="2"/>
-    </w:p>
-    <w:p>
-      <w:pPr>
         <w:ind w:firstLine="720"/>
         <w:jc w:val="both"/>
         <w:rPr>
@@ -1406,35 +1563,7 @@
         <w:rPr>
           <w:lang w:val="en-US"/>
         </w:rPr>
-        <w:t xml:space="preserve">The </w:t>
-      </w:r>
-      <w:proofErr w:type="spellStart"/>
-      <w:r>
-        <w:rPr>
-          <w:lang w:val="en-US"/>
-        </w:rPr>
-        <w:t>jgroups</w:t>
-      </w:r>
-      <w:proofErr w:type="spellEnd"/>
-      <w:r>
-        <w:rPr>
-          <w:lang w:val="en-US"/>
-        </w:rPr>
-        <w:t xml:space="preserve"> scheduler works in autonomous fashion submits job as stages and tasks in the order of DAG topological sorting and launches the task executors via containers. The task executors communicate with each other when a stage and tasks depends on parent located in another task executor via </w:t>
-      </w:r>
-      <w:proofErr w:type="spellStart"/>
-      <w:r>
-        <w:rPr>
-          <w:lang w:val="en-US"/>
-        </w:rPr>
-        <w:t>jgroups</w:t>
-      </w:r>
-      <w:proofErr w:type="spellEnd"/>
-      <w:r>
-        <w:rPr>
-          <w:lang w:val="en-US"/>
-        </w:rPr>
-        <w:t xml:space="preserve"> protocol. When a parent task is in running state the child task in another executor will have to wait and proceed only after parent task completes. </w:t>
+        <w:t xml:space="preserve">The jgroups scheduler works in autonomous fashion submits job as stages and tasks in the order of DAG topological sorting and launches the task executors via containers. The task executors communicate with each other when a stage and tasks depends on parent located in another task executor via jgroups protocol. When a parent task is in running state the child task in another executor will have to wait and proceed only after parent task completes. </w:t>
       </w:r>
       <w:r>
         <w:rPr>
@@ -1495,7 +1624,7 @@
         <mc:AlternateContent>
           <mc:Choice Requires="wpg">
             <w:drawing>
-              <wp:anchor distT="0" distB="0" distL="114300" distR="114300" simplePos="0" relativeHeight="251651072" behindDoc="0" locked="0" layoutInCell="1" allowOverlap="1" wp14:anchorId="401B4641" wp14:editId="7162F857">
+              <wp:anchor distT="0" distB="0" distL="114300" distR="114300" simplePos="0" relativeHeight="251650048" behindDoc="0" locked="0" layoutInCell="1" allowOverlap="1" wp14:anchorId="76F43A2B" wp14:editId="1074378F">
                 <wp:simplePos x="0" y="0"/>
                 <wp:positionH relativeFrom="column">
                   <wp:posOffset>484533</wp:posOffset>
@@ -2202,7 +2331,7 @@
           </mc:Choice>
           <mc:Fallback>
             <w:pict>
-              <v:group w14:anchorId="401B4641" id="Group 21" o:spid="_x0000_s1026" style="position:absolute;left:0;text-align:left;margin-left:38.15pt;margin-top:7.35pt;width:348.1pt;height:220.4pt;z-index:251651072" coordsize="44209,27988" o:gfxdata="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">
+              <v:group w14:anchorId="76F43A2B" id="Group 21" o:spid="_x0000_s1026" style="position:absolute;left:0;text-align:left;margin-left:38.15pt;margin-top:7.35pt;width:348.1pt;height:220.4pt;z-index:251650048" coordsize="44209,27988" o:gfxdata="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">
                 <v:group id="Group 20" o:spid="_x0000_s1027" style="position:absolute;width:44209;height:27988" coordsize="44209,27988" o:gfxdata="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">
                   <v:rect id="Rectangle 1" o:spid="_x0000_s1028" style="position:absolute;top:8348;width:8978;height:6598;visibility:visible;mso-wrap-style:square;v-text-anchor:middle" o:gfxdata="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" fillcolor="white [3201]" strokecolor="#70ad47 [3209]" strokeweight="1pt">
                     <v:textbox>
@@ -2563,7 +2692,7 @@
           <w:lang w:val="en-US"/>
         </w:rPr>
       </w:pPr>
-      <w:bookmarkStart w:id="3" w:name="_Toc71172179"/>
+      <w:bookmarkStart w:id="2" w:name="_Toc107075682"/>
       <w:r>
         <w:rPr>
           <w:lang w:val="en-US"/>
@@ -2577,7 +2706,7 @@
         </w:rPr>
         <w:t>Standalone scheduler</w:t>
       </w:r>
-      <w:bookmarkEnd w:id="3"/>
+      <w:bookmarkEnd w:id="2"/>
     </w:p>
     <w:p>
       <w:pPr>
@@ -2591,35 +2720,7 @@
           <w:lang w:val="en-US"/>
         </w:rPr>
         <w:tab/>
-        <w:t xml:space="preserve">The standalone scheduler works as </w:t>
-      </w:r>
-      <w:proofErr w:type="spellStart"/>
-      <w:r>
-        <w:rPr>
-          <w:lang w:val="en-US"/>
-        </w:rPr>
-        <w:t>jgroups</w:t>
-      </w:r>
-      <w:proofErr w:type="spellEnd"/>
-      <w:r>
-        <w:rPr>
-          <w:lang w:val="en-US"/>
-        </w:rPr>
-        <w:t xml:space="preserve"> for communication by using heartbeat. The central DAG scheduler will execute the DAG graph in the top to bottom and left to right via </w:t>
-      </w:r>
-      <w:proofErr w:type="spellStart"/>
-      <w:r>
-        <w:rPr>
-          <w:lang w:val="en-US"/>
-        </w:rPr>
-        <w:t>DExecutor</w:t>
-      </w:r>
-      <w:proofErr w:type="spellEnd"/>
-      <w:r>
-        <w:rPr>
-          <w:lang w:val="en-US"/>
-        </w:rPr>
-        <w:t xml:space="preserve"> utility. The DAG scheduler will obtain results of the final stage in DAG which has no successors. The heartbeat in scheduler will receive the status of the tasks from launched task executors and send the status to the scheduler to determine whether the tasks are completed to obtain </w:t>
+        <w:t xml:space="preserve">The standalone scheduler works as jgroups for communication by using heartbeat. The central DAG scheduler will execute the DAG graph in the top to bottom and left to right via DExecutor utility. The DAG scheduler will obtain results of the final stage in DAG which has no successors. The heartbeat in scheduler will receive the status of the tasks from launched task executors and send the status to the scheduler to determine whether the tasks are completed to obtain </w:t>
       </w:r>
       <w:r>
         <w:rPr>
@@ -2649,7 +2750,7 @@
         <mc:AlternateContent>
           <mc:Choice Requires="wpg">
             <w:drawing>
-              <wp:anchor distT="0" distB="0" distL="114300" distR="114300" simplePos="0" relativeHeight="251656192" behindDoc="0" locked="0" layoutInCell="1" allowOverlap="1" wp14:anchorId="7CDE06E8" wp14:editId="6CBBE24C">
+              <wp:anchor distT="0" distB="0" distL="114300" distR="114300" simplePos="0" relativeHeight="251655168" behindDoc="0" locked="0" layoutInCell="1" allowOverlap="1" wp14:anchorId="4E84C82D" wp14:editId="55842065">
                 <wp:simplePos x="0" y="0"/>
                 <wp:positionH relativeFrom="margin">
                   <wp:align>center</wp:align>
@@ -3356,7 +3457,7 @@
           </mc:Choice>
           <mc:Fallback>
             <w:pict>
-              <v:group w14:anchorId="7CDE06E8" id="Group 41" o:spid="_x0000_s1045" style="position:absolute;left:0;text-align:left;margin-left:0;margin-top:7.65pt;width:348.1pt;height:220.35pt;z-index:251656192;mso-position-horizontal:center;mso-position-horizontal-relative:margin" coordsize="44208,27984" o:gfxdata="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">
+              <v:group w14:anchorId="4E84C82D" id="Group 41" o:spid="_x0000_s1045" style="position:absolute;left:0;text-align:left;margin-left:0;margin-top:7.65pt;width:348.1pt;height:220.35pt;z-index:251655168;mso-position-horizontal:center;mso-position-horizontal-relative:margin" coordsize="44208,27984" o:gfxdata="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">
                 <v:group id="Group 23" o:spid="_x0000_s1046" style="position:absolute;width:44208;height:27984" coordsize="44209,27988" o:gfxdata="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">
                   <v:rect id="Rectangle 24" o:spid="_x0000_s1047" style="position:absolute;top:8189;width:8978;height:6598;visibility:visible;mso-wrap-style:square;v-text-anchor:middle" o:gfxdata="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" fillcolor="white [3201]" strokecolor="#70ad47 [3209]" strokeweight="1pt">
                     <v:textbox>
@@ -4629,7 +4730,7 @@
           <w:lang w:val="en-US"/>
         </w:rPr>
       </w:pPr>
-      <w:bookmarkStart w:id="4" w:name="_Toc71172180"/>
+      <w:bookmarkStart w:id="3" w:name="_Toc107075683"/>
       <w:r>
         <w:rPr>
           <w:lang w:val="en-US"/>
@@ -4642,7 +4743,7 @@
         </w:rPr>
         <w:t>Ignite Scheduler</w:t>
       </w:r>
-      <w:bookmarkEnd w:id="4"/>
+      <w:bookmarkEnd w:id="3"/>
     </w:p>
     <w:p>
       <w:pPr>
@@ -4659,7 +4760,7 @@
         <mc:AlternateContent>
           <mc:Choice Requires="wpg">
             <w:drawing>
-              <wp:anchor distT="0" distB="0" distL="114300" distR="114300" simplePos="0" relativeHeight="251675648" behindDoc="0" locked="0" layoutInCell="1" allowOverlap="1" wp14:anchorId="7EE56CB9" wp14:editId="428903CC">
+              <wp:anchor distT="0" distB="0" distL="114300" distR="114300" simplePos="0" relativeHeight="251674624" behindDoc="0" locked="0" layoutInCell="1" allowOverlap="1" wp14:anchorId="3E9A2F65" wp14:editId="48DBAC6A">
                 <wp:simplePos x="0" y="0"/>
                 <wp:positionH relativeFrom="column">
                   <wp:posOffset>882484</wp:posOffset>
@@ -4887,7 +4988,13 @@
                                   <w:rPr>
                                     <w:lang w:val="en-US"/>
                                   </w:rPr>
-                                  <w:t>Standalone scheduler</w:t>
+                                  <w:t>Ignite</w:t>
+                                </w:r>
+                                <w:r>
+                                  <w:rPr>
+                                    <w:lang w:val="en-US"/>
+                                  </w:rPr>
+                                  <w:t xml:space="preserve"> scheduler</w:t>
                                 </w:r>
                               </w:p>
                             </w:txbxContent>
@@ -5113,7 +5220,7 @@
           </mc:Choice>
           <mc:Fallback>
             <w:pict>
-              <v:group w14:anchorId="7EE56CB9" id="Group 52" o:spid="_x0000_s1064" style="position:absolute;left:0;text-align:left;margin-left:69.5pt;margin-top:136.95pt;width:283pt;height:221.65pt;z-index:251675648" coordsize="35939,28147" o:gfxdata="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">
+              <v:group w14:anchorId="3E9A2F65" id="Group 52" o:spid="_x0000_s1064" style="position:absolute;left:0;text-align:left;margin-left:69.5pt;margin-top:136.95pt;width:283pt;height:221.65pt;z-index:251674624" coordsize="35939,28147" o:gfxdata="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">
                 <v:rect id="Rectangle 22" o:spid="_x0000_s1065" style="position:absolute;left:20355;top:1590;width:8972;height:6591;visibility:visible;mso-wrap-style:square;v-text-anchor:middle" o:gfxdata="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" fillcolor="white [3201]" strokecolor="#70ad47 [3209]" strokeweight="1pt">
                   <v:textbox>
                     <w:txbxContent>
@@ -5189,7 +5296,13 @@
                             <w:rPr>
                               <w:lang w:val="en-US"/>
                             </w:rPr>
-                            <w:t>Standalone scheduler</w:t>
+                            <w:t>Ignite</w:t>
+                          </w:r>
+                          <w:r>
+                            <w:rPr>
+                              <w:lang w:val="en-US"/>
+                            </w:rPr>
+                            <w:t xml:space="preserve"> scheduler</w:t>
                           </w:r>
                         </w:p>
                       </w:txbxContent>
@@ -5227,21 +5340,7 @@
           <w:lang w:val="en-US"/>
         </w:rPr>
         <w:tab/>
-        <w:t xml:space="preserve">The ignite scheduler submits task to ignite cluster. The job to be submitted via ignite scheduler is converted to the stages and the stages are grouped to tasks and each stages are submitted to ignite cluster via ignite </w:t>
-      </w:r>
-      <w:proofErr w:type="spellStart"/>
-      <w:r>
-        <w:rPr>
-          <w:lang w:val="en-US"/>
-        </w:rPr>
-        <w:t>DExecutor</w:t>
-      </w:r>
-      <w:proofErr w:type="spellEnd"/>
-      <w:r>
-        <w:rPr>
-          <w:lang w:val="en-US"/>
-        </w:rPr>
-        <w:t xml:space="preserve"> utility. The ignite cluster caches the text file in the compressed form using the LZF compressor and then stored in the ignite cache cluster. The tasks are submitted via affinity run method to execute tasks. The cache keys are stored in the ignite server in partitioned form and the tasks are executed on the server where cache key and value is available. The backup is available in another server if the </w:t>
+        <w:t xml:space="preserve">The ignite scheduler submits task to ignite cluster. The job to be submitted via ignite scheduler is converted to the stages and the stages are grouped to tasks and each stages are submitted to ignite cluster via ignite DExecutor utility. The ignite cluster caches the text file in the compressed form using the LZF compressor and then stored in the ignite cache cluster. The tasks are submitted via affinity run method to execute tasks. The cache keys are stored in the ignite server in partitioned form and the tasks are executed on the server where cache key and value is available. The backup is available in another server if the </w:t>
       </w:r>
       <w:r>
         <w:rPr>
@@ -5877,7 +5976,7 @@
           <w:lang w:val="en-US"/>
         </w:rPr>
       </w:pPr>
-      <w:bookmarkStart w:id="5" w:name="_Toc71172181"/>
+      <w:bookmarkStart w:id="4" w:name="_Toc107075684"/>
       <w:r>
         <w:rPr>
           <w:lang w:val="en-US"/>
@@ -5897,7 +5996,7 @@
         </w:rPr>
         <w:t xml:space="preserve"> scheduler</w:t>
       </w:r>
-      <w:bookmarkEnd w:id="5"/>
+      <w:bookmarkEnd w:id="4"/>
     </w:p>
     <w:p>
       <w:pPr>
@@ -5914,7 +6013,7 @@
         <mc:AlternateContent>
           <mc:Choice Requires="wpg">
             <w:drawing>
-              <wp:anchor distT="0" distB="0" distL="114300" distR="114300" simplePos="0" relativeHeight="251681792" behindDoc="0" locked="0" layoutInCell="1" allowOverlap="1" wp14:anchorId="1D637610" wp14:editId="0BB50C32">
+              <wp:anchor distT="0" distB="0" distL="114300" distR="114300" simplePos="0" relativeHeight="251680768" behindDoc="0" locked="0" layoutInCell="1" allowOverlap="1" wp14:anchorId="29923947" wp14:editId="2E7243AA">
                 <wp:simplePos x="0" y="0"/>
                 <wp:positionH relativeFrom="column">
                   <wp:posOffset>516255</wp:posOffset>
@@ -6541,7 +6640,7 @@
           </mc:Choice>
           <mc:Fallback>
             <w:pict>
-              <v:group w14:anchorId="1D637610" id="Group 68" o:spid="_x0000_s1077" style="position:absolute;left:0;text-align:left;margin-left:40.65pt;margin-top:129.65pt;width:389.4pt;height:223.5pt;z-index:251681792;mso-height-relative:margin" coordorigin=",-238" coordsize="49457,28386" o:gfxdata="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">
+              <v:group w14:anchorId="29923947" id="Group 68" o:spid="_x0000_s1077" style="position:absolute;left:0;text-align:left;margin-left:40.65pt;margin-top:129.65pt;width:389.4pt;height:223.5pt;z-index:251680768;mso-height-relative:margin" coordorigin=",-238" coordsize="49457,28386" o:gfxdata="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">
                 <v:group id="Group 53" o:spid="_x0000_s1078" style="position:absolute;left:13517;top:-238;width:35940;height:28385" coordorigin=",-238" coordsize="35939,28386" o:gfxdata="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">
                   <v:rect id="Rectangle 54" o:spid="_x0000_s1079" style="position:absolute;left:20355;top:1590;width:8972;height:6591;visibility:visible;mso-wrap-style:square;v-text-anchor:middle" o:gfxdata="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" fillcolor="white [3201]" strokecolor="#70ad47 [3209]" strokeweight="1pt">
                     <v:textbox>
@@ -6756,147 +6855,7 @@
           <w:lang w:val="en-US"/>
         </w:rPr>
         <w:tab/>
-        <w:t xml:space="preserve">The apache </w:t>
-      </w:r>
-      <w:proofErr w:type="spellStart"/>
-      <w:r>
-        <w:rPr>
-          <w:lang w:val="en-US"/>
-        </w:rPr>
-        <w:t>mesos</w:t>
-      </w:r>
-      <w:proofErr w:type="spellEnd"/>
-      <w:r>
-        <w:rPr>
-          <w:lang w:val="en-US"/>
-        </w:rPr>
-        <w:t xml:space="preserve"> scheduler submits job to MDC scheduler will be converted to the stages and tasks. The </w:t>
-      </w:r>
-      <w:proofErr w:type="spellStart"/>
-      <w:r>
-        <w:rPr>
-          <w:lang w:val="en-US"/>
-        </w:rPr>
-        <w:t>mesos</w:t>
-      </w:r>
-      <w:proofErr w:type="spellEnd"/>
-      <w:r>
-        <w:rPr>
-          <w:lang w:val="en-US"/>
-        </w:rPr>
-        <w:t xml:space="preserve"> MDC framework first register the scheduler and task executor framework to </w:t>
-      </w:r>
-      <w:proofErr w:type="spellStart"/>
-      <w:r>
-        <w:rPr>
-          <w:lang w:val="en-US"/>
-        </w:rPr>
-        <w:t>mesos</w:t>
-      </w:r>
-      <w:proofErr w:type="spellEnd"/>
-      <w:r>
-        <w:rPr>
-          <w:lang w:val="en-US"/>
-        </w:rPr>
-        <w:t xml:space="preserve"> master and then submits the tasks in the form of DAG to the </w:t>
-      </w:r>
-      <w:proofErr w:type="spellStart"/>
-      <w:r>
-        <w:rPr>
-          <w:lang w:val="en-US"/>
-        </w:rPr>
-        <w:t>mesos</w:t>
-      </w:r>
-      <w:proofErr w:type="spellEnd"/>
-      <w:r>
-        <w:rPr>
-          <w:lang w:val="en-US"/>
-        </w:rPr>
-        <w:t xml:space="preserve"> scheduler. The </w:t>
-      </w:r>
-      <w:proofErr w:type="spellStart"/>
-      <w:r>
-        <w:rPr>
-          <w:lang w:val="en-US"/>
-        </w:rPr>
-        <w:t>mesos</w:t>
-      </w:r>
-      <w:proofErr w:type="spellEnd"/>
-      <w:r>
-        <w:rPr>
-          <w:lang w:val="en-US"/>
-        </w:rPr>
-        <w:t xml:space="preserve"> scheduler executes the DAG and gets the final results once the final tasks been completed. The </w:t>
-      </w:r>
-      <w:proofErr w:type="spellStart"/>
-      <w:r>
-        <w:rPr>
-          <w:lang w:val="en-US"/>
-        </w:rPr>
-        <w:t>mesos</w:t>
-      </w:r>
-      <w:proofErr w:type="spellEnd"/>
-      <w:r>
-        <w:rPr>
-          <w:lang w:val="en-US"/>
-        </w:rPr>
-        <w:t xml:space="preserve"> framework closes the resources allocated after the completion of the jobs submitted. The </w:t>
-      </w:r>
-      <w:proofErr w:type="spellStart"/>
-      <w:r>
-        <w:rPr>
-          <w:lang w:val="en-US"/>
-        </w:rPr>
-        <w:t>mesos</w:t>
-      </w:r>
-      <w:proofErr w:type="spellEnd"/>
-      <w:r>
-        <w:rPr>
-          <w:lang w:val="en-US"/>
-        </w:rPr>
-        <w:t xml:space="preserve"> master manages resources like </w:t>
-      </w:r>
-      <w:proofErr w:type="spellStart"/>
-      <w:r>
-        <w:rPr>
-          <w:lang w:val="en-US"/>
-        </w:rPr>
-        <w:t>cpu</w:t>
-      </w:r>
-      <w:proofErr w:type="spellEnd"/>
-      <w:r>
-        <w:rPr>
-          <w:lang w:val="en-US"/>
-        </w:rPr>
-        <w:t xml:space="preserve"> and memory and provide the offers to the </w:t>
-      </w:r>
-      <w:proofErr w:type="spellStart"/>
-      <w:r>
-        <w:rPr>
-          <w:lang w:val="en-US"/>
-        </w:rPr>
-        <w:t>mesos</w:t>
-      </w:r>
-      <w:proofErr w:type="spellEnd"/>
-      <w:r>
-        <w:rPr>
-          <w:lang w:val="en-US"/>
-        </w:rPr>
-        <w:t xml:space="preserve"> scheduler framework. If the scheduler accepts the resources allocated by </w:t>
-      </w:r>
-      <w:proofErr w:type="spellStart"/>
-      <w:r>
-        <w:rPr>
-          <w:lang w:val="en-US"/>
-        </w:rPr>
-        <w:t>mesos</w:t>
-      </w:r>
-      <w:proofErr w:type="spellEnd"/>
-      <w:r>
-        <w:rPr>
-          <w:lang w:val="en-US"/>
-        </w:rPr>
-        <w:t xml:space="preserve"> as </w:t>
+        <w:t xml:space="preserve">The apache mesos scheduler submits job to MDC scheduler will be converted to the stages and tasks. The mesos MDC framework first register the scheduler and task executor framework to mesos master and then submits the tasks in the form of DAG to the mesos scheduler. The mesos scheduler executes the DAG and gets the final results once the final tasks been completed. The mesos framework closes the resources allocated after the completion of the jobs submitted. The mesos master manages resources like cpu and memory and provide the offers to the mesos scheduler framework. If the scheduler accepts the resources allocated by mesos as </w:t>
       </w:r>
       <w:r>
         <w:rPr>
@@ -6908,35 +6867,7 @@
         <w:rPr>
           <w:lang w:val="en-US"/>
         </w:rPr>
-        <w:t xml:space="preserve"> then tasks will be executed to </w:t>
-      </w:r>
-      <w:proofErr w:type="spellStart"/>
-      <w:r>
-        <w:rPr>
-          <w:lang w:val="en-US"/>
-        </w:rPr>
-        <w:t>mesos</w:t>
-      </w:r>
-      <w:proofErr w:type="spellEnd"/>
-      <w:r>
-        <w:rPr>
-          <w:lang w:val="en-US"/>
-        </w:rPr>
-        <w:t xml:space="preserve"> executors. The final stages been completed once all the offers to the tasks are executed by </w:t>
-      </w:r>
-      <w:proofErr w:type="spellStart"/>
-      <w:r>
-        <w:rPr>
-          <w:lang w:val="en-US"/>
-        </w:rPr>
-        <w:t>mesos</w:t>
-      </w:r>
-      <w:proofErr w:type="spellEnd"/>
-      <w:r>
-        <w:rPr>
-          <w:lang w:val="en-US"/>
-        </w:rPr>
-        <w:t xml:space="preserve"> and reaches to the final stage of the DAG.</w:t>
+        <w:t xml:space="preserve"> then tasks will be executed to mesos executors. The final stages been completed once all the offers to the tasks are executed by mesos and reaches to the final stage of the DAG.</w:t>
       </w:r>
     </w:p>
     <w:p>
@@ -7701,14 +7632,14 @@
           <w:lang w:val="en-US"/>
         </w:rPr>
       </w:pPr>
-      <w:bookmarkStart w:id="6" w:name="_Toc71172182"/>
+      <w:bookmarkStart w:id="5" w:name="_Toc107075685"/>
       <w:r>
         <w:rPr>
           <w:lang w:val="en-US"/>
         </w:rPr>
         <w:t>1.5 Apache Hadoop YARN scheduler</w:t>
       </w:r>
-      <w:bookmarkEnd w:id="6"/>
+      <w:bookmarkEnd w:id="5"/>
     </w:p>
     <w:p>
       <w:pPr>
@@ -7725,7 +7656,7 @@
         <mc:AlternateContent>
           <mc:Choice Requires="wpg">
             <w:drawing>
-              <wp:anchor distT="0" distB="0" distL="114300" distR="114300" simplePos="0" relativeHeight="251683840" behindDoc="0" locked="0" layoutInCell="1" allowOverlap="1" wp14:anchorId="3BA19F79" wp14:editId="426FBF78">
+              <wp:anchor distT="0" distB="0" distL="114300" distR="114300" simplePos="0" relativeHeight="251682816" behindDoc="0" locked="0" layoutInCell="1" allowOverlap="1" wp14:anchorId="0A67CD55" wp14:editId="709A8C79">
                 <wp:simplePos x="0" y="0"/>
                 <wp:positionH relativeFrom="margin">
                   <wp:posOffset>159026</wp:posOffset>
@@ -8289,7 +8220,7 @@
           </mc:Choice>
           <mc:Fallback>
             <w:pict>
-              <v:group w14:anchorId="3BA19F79" id="Group 69" o:spid="_x0000_s1093" style="position:absolute;left:0;text-align:left;margin-left:12.5pt;margin-top:142.75pt;width:389.45pt;height:221.65pt;z-index:251683840;mso-position-horizontal-relative:margin" coordsize="49457,28147" o:gfxdata="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">
+              <v:group w14:anchorId="0A67CD55" id="Group 69" o:spid="_x0000_s1093" style="position:absolute;left:0;text-align:left;margin-left:12.5pt;margin-top:142.75pt;width:389.45pt;height:221.65pt;z-index:251682816;mso-position-horizontal-relative:margin" coordsize="49457,28147" o:gfxdata="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">
                 <v:group id="Group 70" o:spid="_x0000_s1094" style="position:absolute;left:13517;width:35940;height:28147" coordsize="35939,28147" o:gfxdata="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">
                   <v:rect id="Rectangle 71" o:spid="_x0000_s1095" style="position:absolute;left:20355;top:1590;width:8972;height:6591;visibility:visible;mso-wrap-style:square;v-text-anchor:middle" o:gfxdata="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" fillcolor="white [3201]" strokecolor="#70ad47 [3209]" strokeweight="1pt">
                     <v:textbox>
@@ -8521,7 +8452,7 @@
           <w:lang w:val="en-US"/>
         </w:rPr>
       </w:pPr>
-      <w:bookmarkStart w:id="7" w:name="_Toc71172183"/>
+      <w:bookmarkStart w:id="6" w:name="_Toc107075686"/>
       <w:r>
         <w:rPr>
           <w:lang w:val="en-US"/>
@@ -8529,7 +8460,7 @@
         <w:lastRenderedPageBreak/>
         <w:t>Partitioning of file blocks</w:t>
       </w:r>
-      <w:bookmarkEnd w:id="7"/>
+      <w:bookmarkEnd w:id="6"/>
     </w:p>
     <w:p>
       <w:pPr>
@@ -8604,7 +8535,7 @@
         <mc:AlternateContent>
           <mc:Choice Requires="wpg">
             <w:drawing>
-              <wp:anchor distT="0" distB="0" distL="114300" distR="114300" simplePos="0" relativeHeight="251699200" behindDoc="0" locked="0" layoutInCell="1" allowOverlap="1" wp14:anchorId="5411489E" wp14:editId="361BB010">
+              <wp:anchor distT="0" distB="0" distL="114300" distR="114300" simplePos="0" relativeHeight="251698176" behindDoc="0" locked="0" layoutInCell="1" allowOverlap="1" wp14:anchorId="7DF315A5" wp14:editId="740BF53D">
                 <wp:simplePos x="0" y="0"/>
                 <wp:positionH relativeFrom="column">
                   <wp:posOffset>620202</wp:posOffset>
@@ -9040,7 +8971,7 @@
           </mc:Choice>
           <mc:Fallback>
             <w:pict>
-              <v:group w14:anchorId="5411489E" id="Group 94" o:spid="_x0000_s1109" style="position:absolute;left:0;text-align:left;margin-left:48.85pt;margin-top:15.9pt;width:377.4pt;height:157.05pt;z-index:251699200" coordsize="47932,19947" o:gfxdata="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">
+              <v:group w14:anchorId="7DF315A5" id="Group 94" o:spid="_x0000_s1109" style="position:absolute;left:0;text-align:left;margin-left:48.85pt;margin-top:15.9pt;width:377.4pt;height:157.05pt;z-index:251698176" coordsize="47932,19947" o:gfxdata="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">
                 <v:rect id="Rectangle 14" o:spid="_x0000_s1110" style="position:absolute;left:19003;width:8971;height:6589;visibility:visible;mso-wrap-style:square;v-text-anchor:middle" o:gfxdata="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" fillcolor="white [3201]" strokecolor="#70ad47 [3209]" strokeweight="1pt">
                   <v:textbox>
                     <w:txbxContent>
@@ -9273,7 +9204,7 @@
         <mc:AlternateContent>
           <mc:Choice Requires="wps">
             <w:drawing>
-              <wp:anchor distT="0" distB="0" distL="114300" distR="114300" simplePos="0" relativeHeight="251697152" behindDoc="0" locked="0" layoutInCell="1" allowOverlap="1" wp14:anchorId="5F3E2768" wp14:editId="6E7AB990">
+              <wp:anchor distT="0" distB="0" distL="114300" distR="114300" simplePos="0" relativeHeight="251696128" behindDoc="0" locked="0" layoutInCell="1" allowOverlap="1" wp14:anchorId="16D94AF4" wp14:editId="09CC2BF6">
                 <wp:simplePos x="0" y="0"/>
                 <wp:positionH relativeFrom="column">
                   <wp:posOffset>3236181</wp:posOffset>
@@ -9325,7 +9256,7 @@
           </mc:Choice>
           <mc:Fallback>
             <w:pict>
-              <v:shape w14:anchorId="284EE3D0" id="Straight Arrow Connector 92" o:spid="_x0000_s1026" type="#_x0000_t32" style="position:absolute;margin-left:254.8pt;margin-top:1.6pt;width:31.3pt;height:52.55pt;z-index:251697152;visibility:visible;mso-wrap-style:square;mso-wrap-distance-left:9pt;mso-wrap-distance-top:0;mso-wrap-distance-right:9pt;mso-wrap-distance-bottom:0;mso-position-horizontal:absolute;mso-position-horizontal-relative:text;mso-position-vertical:absolute;mso-position-vertical-relative:text" o:gfxdata="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" strokecolor="#70ad47 [3209]" strokeweight=".5pt">
+              <v:shape w14:anchorId="2552D20A" id="Straight Arrow Connector 92" o:spid="_x0000_s1026" type="#_x0000_t32" style="position:absolute;margin-left:254.8pt;margin-top:1.6pt;width:31.3pt;height:52.55pt;z-index:251696128;visibility:visible;mso-wrap-style:square;mso-wrap-distance-left:9pt;mso-wrap-distance-top:0;mso-wrap-distance-right:9pt;mso-wrap-distance-bottom:0;mso-position-horizontal:absolute;mso-position-horizontal-relative:text;mso-position-vertical:absolute;mso-position-vertical-relative:text" o:gfxdata="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" strokecolor="#70ad47 [3209]" strokeweight=".5pt">
                 <v:stroke endarrow="block" joinstyle="miter"/>
               </v:shape>
             </w:pict>
@@ -9340,7 +9271,7 @@
         <mc:AlternateContent>
           <mc:Choice Requires="wps">
             <w:drawing>
-              <wp:anchor distT="0" distB="0" distL="114300" distR="114300" simplePos="0" relativeHeight="251696128" behindDoc="0" locked="0" layoutInCell="1" allowOverlap="1" wp14:anchorId="752DC205" wp14:editId="77792BA1">
+              <wp:anchor distT="0" distB="0" distL="114300" distR="114300" simplePos="0" relativeHeight="251695104" behindDoc="0" locked="0" layoutInCell="1" allowOverlap="1" wp14:anchorId="5E6E9D04" wp14:editId="78BF2726">
                 <wp:simplePos x="0" y="0"/>
                 <wp:positionH relativeFrom="column">
                   <wp:posOffset>2504661</wp:posOffset>
@@ -9392,7 +9323,7 @@
           </mc:Choice>
           <mc:Fallback>
             <w:pict>
-              <v:shape w14:anchorId="39B02B2C" id="Straight Arrow Connector 91" o:spid="_x0000_s1026" type="#_x0000_t32" style="position:absolute;margin-left:197.2pt;margin-top:1pt;width:35.05pt;height:53.2pt;flip:x;z-index:251696128;visibility:visible;mso-wrap-style:square;mso-wrap-distance-left:9pt;mso-wrap-distance-top:0;mso-wrap-distance-right:9pt;mso-wrap-distance-bottom:0;mso-position-horizontal:absolute;mso-position-horizontal-relative:text;mso-position-vertical:absolute;mso-position-vertical-relative:text" o:gfxdata="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" strokecolor="#70ad47 [3209]" strokeweight=".5pt">
+              <v:shape w14:anchorId="153F0A01" id="Straight Arrow Connector 91" o:spid="_x0000_s1026" type="#_x0000_t32" style="position:absolute;margin-left:197.2pt;margin-top:1pt;width:35.05pt;height:53.2pt;flip:x;z-index:251695104;visibility:visible;mso-wrap-style:square;mso-wrap-distance-left:9pt;mso-wrap-distance-top:0;mso-wrap-distance-right:9pt;mso-wrap-distance-bottom:0;mso-position-horizontal:absolute;mso-position-horizontal-relative:text;mso-position-vertical:absolute;mso-position-vertical-relative:text" o:gfxdata="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" strokecolor="#70ad47 [3209]" strokeweight=".5pt">
                 <v:stroke endarrow="block" joinstyle="miter"/>
               </v:shape>
             </w:pict>
@@ -9438,7 +9369,6 @@
     </w:p>
     <w:p>
       <w:pPr>
-        <w:ind w:left="360"/>
         <w:jc w:val="both"/>
         <w:rPr>
           <w:lang w:val="en-US"/>
@@ -9447,21 +9377,12 @@
     </w:p>
     <w:p>
       <w:pPr>
-        <w:ind w:left="360"/>
-        <w:jc w:val="both"/>
-        <w:rPr>
-          <w:lang w:val="en-US"/>
-        </w:rPr>
-      </w:pPr>
-    </w:p>
-    <w:p>
-      <w:pPr>
         <w:pStyle w:val="Heading2"/>
         <w:rPr>
           <w:lang w:val="en-US"/>
         </w:rPr>
       </w:pPr>
-      <w:bookmarkStart w:id="8" w:name="_Toc71172184"/>
+      <w:bookmarkStart w:id="7" w:name="_Toc107075687"/>
       <w:r>
         <w:rPr>
           <w:lang w:val="en-US"/>
@@ -9474,7 +9395,7 @@
         </w:rPr>
         <w:t>Optimization of MDC Job pipeline</w:t>
       </w:r>
-      <w:bookmarkEnd w:id="8"/>
+      <w:bookmarkEnd w:id="7"/>
     </w:p>
     <w:p>
       <w:pPr>
@@ -9572,7 +9493,7 @@
         <mc:AlternateContent>
           <mc:Choice Requires="wpg">
             <w:drawing>
-              <wp:anchor distT="0" distB="0" distL="114300" distR="114300" simplePos="0" relativeHeight="251734016" behindDoc="0" locked="0" layoutInCell="1" allowOverlap="1" wp14:anchorId="7E8BBC64" wp14:editId="51C740BD">
+              <wp:anchor distT="0" distB="0" distL="114300" distR="114300" simplePos="0" relativeHeight="251732992" behindDoc="0" locked="0" layoutInCell="1" allowOverlap="1" wp14:anchorId="63D42C9E" wp14:editId="584DD224">
                 <wp:simplePos x="0" y="0"/>
                 <wp:positionH relativeFrom="column">
                   <wp:posOffset>-47156</wp:posOffset>
@@ -10445,7 +10366,7 @@
           </mc:Choice>
           <mc:Fallback>
             <w:pict>
-              <v:group w14:anchorId="7E8BBC64" id="Group 118" o:spid="_x0000_s1117" style="position:absolute;left:0;text-align:left;margin-left:-3.7pt;margin-top:5.7pt;width:493.85pt;height:263.6pt;z-index:251734016" coordsize="62721,33475" o:gfxdata="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">
+              <v:group w14:anchorId="63D42C9E" id="Group 118" o:spid="_x0000_s1117" style="position:absolute;left:0;text-align:left;margin-left:-3.7pt;margin-top:5.7pt;width:493.85pt;height:263.6pt;z-index:251732992" coordsize="62721,33475" o:gfxdata="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">
                 <v:rect id="Rectangle 95" o:spid="_x0000_s1118" style="position:absolute;left:4214;width:8970;height:6588;visibility:visible;mso-wrap-style:square;v-text-anchor:middle" o:gfxdata="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" fillcolor="white [3201]" strokecolor="#70ad47 [3209]" strokeweight="1pt">
                   <v:textbox>
                     <w:txbxContent>
@@ -11446,7 +11367,7 @@
           <w:lang w:val="en-US"/>
         </w:rPr>
       </w:pPr>
-      <w:bookmarkStart w:id="9" w:name="_Toc71172185"/>
+      <w:bookmarkStart w:id="8" w:name="_Toc107075688"/>
       <w:r>
         <w:rPr>
           <w:lang w:val="en-US"/>
@@ -11460,7 +11381,7 @@
         </w:rPr>
         <w:t xml:space="preserve"> tasks to Stage conversion.</w:t>
       </w:r>
-      <w:bookmarkEnd w:id="9"/>
+      <w:bookmarkEnd w:id="8"/>
     </w:p>
     <w:p>
       <w:pPr>
@@ -11551,7 +11472,7 @@
         <mc:AlternateContent>
           <mc:Choice Requires="wpg">
             <w:drawing>
-              <wp:anchor distT="0" distB="0" distL="114300" distR="114300" simplePos="0" relativeHeight="251783168" behindDoc="0" locked="0" layoutInCell="1" allowOverlap="1">
+              <wp:anchor distT="0" distB="0" distL="114300" distR="114300" simplePos="0" relativeHeight="251782144" behindDoc="0" locked="0" layoutInCell="1" allowOverlap="1" wp14:anchorId="408569A8" wp14:editId="3C839A4D">
                 <wp:simplePos x="0" y="0"/>
                 <wp:positionH relativeFrom="column">
                   <wp:posOffset>453224</wp:posOffset>
@@ -13011,7 +12932,7 @@
           </mc:Choice>
           <mc:Fallback>
             <w:pict>
-              <v:group id="Group 163" o:spid="_x0000_s1138" style="position:absolute;margin-left:35.7pt;margin-top:14.3pt;width:408.2pt;height:602.9pt;z-index:251783168" coordsize="51842,76571" o:gfxdata="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">
+              <v:group w14:anchorId="408569A8" id="Group 163" o:spid="_x0000_s1138" style="position:absolute;margin-left:35.7pt;margin-top:14.3pt;width:408.2pt;height:602.9pt;z-index:251782144" coordsize="51842,76571" o:gfxdata="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">
                 <v:group id="Group 161" o:spid="_x0000_s1139" style="position:absolute;width:50051;height:76571" coordsize="50051,76571" o:gfxdata="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">
                   <v:group id="Group 152" o:spid="_x0000_s1140" style="position:absolute;width:50051;height:76571" coordsize="50051,76571" o:gfxdata="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">
                     <v:rect id="Rectangle 107" o:spid="_x0000_s1141" style="position:absolute;left:79;width:9738;height:8310;visibility:visible;mso-wrap-style:square;v-text-anchor:middle" o:gfxdata="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" fillcolor="white [3201]" strokecolor="#70ad47 [3209]" strokeweight="1pt">
@@ -13439,7 +13360,7 @@
         <mc:AlternateContent>
           <mc:Choice Requires="wps">
             <w:drawing>
-              <wp:anchor distT="0" distB="0" distL="114300" distR="114300" simplePos="0" relativeHeight="251752448" behindDoc="0" locked="0" layoutInCell="1" allowOverlap="1" wp14:anchorId="687E3C46" wp14:editId="4DDB37CC">
+              <wp:anchor distT="0" distB="0" distL="114300" distR="114300" simplePos="0" relativeHeight="251751424" behindDoc="0" locked="0" layoutInCell="1" allowOverlap="1" wp14:anchorId="19D3AAF2" wp14:editId="1FC3530B">
                 <wp:simplePos x="0" y="0"/>
                 <wp:positionH relativeFrom="column">
                   <wp:posOffset>1574359</wp:posOffset>
@@ -13497,7 +13418,7 @@
           </mc:Choice>
           <mc:Fallback>
             <w:pict>
-              <v:shape w14:anchorId="25B062E7" id="Straight Arrow Connector 134" o:spid="_x0000_s1026" type="#_x0000_t32" style="position:absolute;margin-left:123.95pt;margin-top:472.75pt;width:40.65pt;height:3.6pt;flip:y;z-index:251752448;visibility:visible;mso-wrap-style:square;mso-width-percent:0;mso-height-percent:0;mso-wrap-distance-left:9pt;mso-wrap-distance-top:0;mso-wrap-distance-right:9pt;mso-wrap-distance-bottom:0;mso-position-horizontal:absolute;mso-position-horizontal-relative:text;mso-position-vertical:absolute;mso-position-vertical-relative:text;mso-width-percent:0;mso-height-percent:0;mso-width-relative:margin;mso-height-relative:margin" o:gfxdata="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" strokecolor="#70ad47 [3209]" strokeweight=".5pt">
+              <v:shape w14:anchorId="5FA350A5" id="Straight Arrow Connector 134" o:spid="_x0000_s1026" type="#_x0000_t32" style="position:absolute;margin-left:123.95pt;margin-top:472.75pt;width:40.65pt;height:3.6pt;flip:y;z-index:251751424;visibility:visible;mso-wrap-style:square;mso-width-percent:0;mso-height-percent:0;mso-wrap-distance-left:9pt;mso-wrap-distance-top:0;mso-wrap-distance-right:9pt;mso-wrap-distance-bottom:0;mso-position-horizontal:absolute;mso-position-horizontal-relative:text;mso-position-vertical:absolute;mso-position-vertical-relative:text;mso-width-percent:0;mso-height-percent:0;mso-width-relative:margin;mso-height-relative:margin" o:gfxdata="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" strokecolor="#70ad47 [3209]" strokeweight=".5pt">
                 <v:stroke endarrow="block" joinstyle="miter"/>
               </v:shape>
             </w:pict>
@@ -16243,6 +16164,1900 @@
     </w:p>
     <w:p>
       <w:pPr>
+        <w:pStyle w:val="Heading2"/>
+        <w:rPr>
+          <w:sz w:val="32"/>
+          <w:szCs w:val="32"/>
+          <w:lang w:val="en-US"/>
+        </w:rPr>
+      </w:pPr>
+      <w:bookmarkStart w:id="9" w:name="_Toc107075689"/>
+      <w:r>
+        <w:rPr>
+          <w:sz w:val="32"/>
+          <w:szCs w:val="32"/>
+          <w:lang w:val="en-US"/>
+        </w:rPr>
+        <w:lastRenderedPageBreak/>
+        <w:t xml:space="preserve">4.  </w:t>
+      </w:r>
+      <w:r>
+        <w:rPr>
+          <w:sz w:val="32"/>
+          <w:szCs w:val="32"/>
+          <w:lang w:val="en-US"/>
+        </w:rPr>
+        <w:t>Various transformations in mdc</w:t>
+      </w:r>
+      <w:bookmarkEnd w:id="9"/>
+    </w:p>
+    <w:p>
+      <w:pPr>
+        <w:ind w:left="360"/>
+        <w:jc w:val="both"/>
+        <w:rPr>
+          <w:lang w:val="en-US"/>
+        </w:rPr>
+      </w:pPr>
+      <w:r>
+        <w:rPr>
+          <w:lang w:val="en-US"/>
+        </w:rPr>
+        <w:t xml:space="preserve">The transformations </w:t>
+      </w:r>
+      <w:r>
+        <w:rPr>
+          <w:lang w:val="en-US"/>
+        </w:rPr>
+        <w:t xml:space="preserve">which </w:t>
+      </w:r>
+      <w:r>
+        <w:rPr>
+          <w:lang w:val="en-US"/>
+        </w:rPr>
+        <w:t>produce</w:t>
+      </w:r>
+      <w:r>
+        <w:rPr>
+          <w:lang w:val="en-US"/>
+        </w:rPr>
+        <w:t xml:space="preserve"> </w:t>
+      </w:r>
+      <w:r>
+        <w:rPr>
+          <w:lang w:val="en-US"/>
+        </w:rPr>
+        <w:t>other</w:t>
+      </w:r>
+      <w:r>
+        <w:rPr>
+          <w:lang w:val="en-US"/>
+        </w:rPr>
+        <w:t xml:space="preserve"> transformations </w:t>
+      </w:r>
+      <w:r>
+        <w:rPr>
+          <w:lang w:val="en-US"/>
+        </w:rPr>
+        <w:t xml:space="preserve">in streamed pipeline are </w:t>
+      </w:r>
+    </w:p>
+    <w:p>
+      <w:pPr>
+        <w:ind w:left="360"/>
+        <w:jc w:val="both"/>
+        <w:rPr>
+          <w:lang w:val="en-US"/>
+        </w:rPr>
+      </w:pPr>
+      <w:r>
+        <w:rPr>
+          <w:lang w:val="en-US"/>
+        </w:rPr>
+        <w:t>map – which accepts function lambda has one input and one typed output</w:t>
+      </w:r>
+    </w:p>
+    <w:p>
+      <w:pPr>
+        <w:ind w:left="360"/>
+        <w:jc w:val="both"/>
+        <w:rPr>
+          <w:lang w:val="en-US"/>
+        </w:rPr>
+      </w:pPr>
+      <w:r>
+        <w:rPr>
+          <w:lang w:val="en-US"/>
+        </w:rPr>
+        <w:t>distinct – which provides distinct data as o</w:t>
+      </w:r>
+      <w:r>
+        <w:rPr>
+          <w:lang w:val="en-US"/>
+        </w:rPr>
+        <w:t>utput</w:t>
+      </w:r>
+    </w:p>
+    <w:p>
+      <w:pPr>
+        <w:ind w:left="360"/>
+        <w:jc w:val="both"/>
+        <w:rPr>
+          <w:lang w:val="en-US"/>
+        </w:rPr>
+      </w:pPr>
+      <w:r>
+        <w:rPr>
+          <w:lang w:val="en-US"/>
+        </w:rPr>
+        <w:t>filter – which accepts any type as input and provides only the predicate for an input to true</w:t>
+      </w:r>
+    </w:p>
+    <w:p>
+      <w:pPr>
+        <w:ind w:left="360"/>
+        <w:jc w:val="both"/>
+        <w:rPr>
+          <w:lang w:val="en-US"/>
+        </w:rPr>
+      </w:pPr>
+      <w:r>
+        <w:rPr>
+          <w:lang w:val="en-US"/>
+        </w:rPr>
+        <w:t>flatMap – which accepts single input and multiple outputs</w:t>
+      </w:r>
+    </w:p>
+    <w:p>
+      <w:pPr>
+        <w:ind w:left="360"/>
+        <w:jc w:val="both"/>
+        <w:rPr>
+          <w:lang w:val="en-US"/>
+        </w:rPr>
+      </w:pPr>
+      <w:r>
+        <w:rPr>
+          <w:lang w:val="en-US"/>
+        </w:rPr>
+        <w:t>flatMapToDouble – which accepts single input and produces multiple output of Double type</w:t>
+      </w:r>
+    </w:p>
+    <w:p>
+      <w:pPr>
+        <w:ind w:left="360"/>
+        <w:jc w:val="both"/>
+        <w:rPr>
+          <w:lang w:val="en-US"/>
+        </w:rPr>
+      </w:pPr>
+      <w:r>
+        <w:rPr>
+          <w:lang w:val="en-US"/>
+        </w:rPr>
+        <w:t>flatMapToLong – which accepts single input of any type and produces multiple output of long datatype</w:t>
+      </w:r>
+    </w:p>
+    <w:p>
+      <w:pPr>
+        <w:ind w:left="360"/>
+        <w:jc w:val="both"/>
+        <w:rPr>
+          <w:lang w:val="en-US"/>
+        </w:rPr>
+      </w:pPr>
+      <w:r>
+        <w:rPr>
+          <w:lang w:val="en-US"/>
+        </w:rPr>
+        <w:t>flatMapToTuple – which accepts input of any type and produces multiple output of Tuple datatype</w:t>
+      </w:r>
+    </w:p>
+    <w:p>
+      <w:pPr>
+        <w:ind w:left="360"/>
+        <w:jc w:val="both"/>
+        <w:rPr>
+          <w:lang w:val="en-US"/>
+        </w:rPr>
+      </w:pPr>
+      <w:r>
+        <w:rPr>
+          <w:lang w:val="en-US"/>
+        </w:rPr>
+        <w:t>flatMapToTuple</w:t>
+      </w:r>
+      <w:r>
+        <w:rPr>
+          <w:lang w:val="en-US"/>
+        </w:rPr>
+        <w:t>2</w:t>
+      </w:r>
+      <w:r>
+        <w:rPr>
+          <w:lang w:val="en-US"/>
+        </w:rPr>
+        <w:t xml:space="preserve"> – which accepts input of any type and produces multiple output of Tuple</w:t>
+      </w:r>
+      <w:r>
+        <w:rPr>
+          <w:lang w:val="en-US"/>
+        </w:rPr>
+        <w:t>2</w:t>
+      </w:r>
+      <w:r>
+        <w:rPr>
+          <w:lang w:val="en-US"/>
+        </w:rPr>
+        <w:t xml:space="preserve"> datatype</w:t>
+      </w:r>
+    </w:p>
+    <w:p>
+      <w:pPr>
+        <w:ind w:left="360"/>
+        <w:jc w:val="both"/>
+        <w:rPr>
+          <w:lang w:val="en-US"/>
+        </w:rPr>
+      </w:pPr>
+      <w:r>
+        <w:rPr>
+          <w:lang w:val="en-US"/>
+        </w:rPr>
+        <w:t>union – accepts two similar inputs and produces union of two similar datatype</w:t>
+      </w:r>
+    </w:p>
+    <w:p>
+      <w:pPr>
+        <w:ind w:left="360"/>
+        <w:jc w:val="both"/>
+        <w:rPr>
+          <w:lang w:val="en-US"/>
+        </w:rPr>
+      </w:pPr>
+      <w:r>
+        <w:rPr>
+          <w:lang w:val="en-US"/>
+        </w:rPr>
+        <w:t>intersection – which accepts two inputs and produces the intersected output</w:t>
+      </w:r>
+    </w:p>
+    <w:p>
+      <w:pPr>
+        <w:ind w:left="360"/>
+        <w:jc w:val="both"/>
+        <w:rPr>
+          <w:lang w:val="en-US"/>
+        </w:rPr>
+      </w:pPr>
+      <w:r>
+        <w:rPr>
+          <w:lang w:val="en-US"/>
+        </w:rPr>
+        <w:t>joins – inner joins of two similar datatype</w:t>
+      </w:r>
+    </w:p>
+    <w:p>
+      <w:pPr>
+        <w:ind w:left="360"/>
+        <w:jc w:val="both"/>
+        <w:rPr>
+          <w:lang w:val="en-US"/>
+        </w:rPr>
+      </w:pPr>
+      <w:r>
+        <w:rPr>
+          <w:lang w:val="en-US"/>
+        </w:rPr>
+        <w:t>leftOuterJoin – left outer join of two similar datatype</w:t>
+      </w:r>
+    </w:p>
+    <w:p>
+      <w:pPr>
+        <w:ind w:left="360"/>
+        <w:jc w:val="both"/>
+        <w:rPr>
+          <w:lang w:val="en-US"/>
+        </w:rPr>
+      </w:pPr>
+      <w:r>
+        <w:rPr>
+          <w:lang w:val="en-US"/>
+        </w:rPr>
+        <w:t>maptToInt – which accepts input of any datatype and single output of Integer datatype in streamed</w:t>
+      </w:r>
+    </w:p>
+    <w:p>
+      <w:pPr>
+        <w:ind w:left="360"/>
+        <w:jc w:val="both"/>
+        <w:rPr>
+          <w:lang w:val="en-US"/>
+        </w:rPr>
+      </w:pPr>
+      <w:r>
+        <w:rPr>
+          <w:lang w:val="en-US"/>
+        </w:rPr>
+        <w:t>mapToPair – which accepts single input of any datatype and produces single output of Tuple2 datatype</w:t>
+      </w:r>
+    </w:p>
+    <w:p>
+      <w:pPr>
+        <w:ind w:left="360"/>
+        <w:jc w:val="both"/>
+        <w:rPr>
+          <w:lang w:val="en-US"/>
+        </w:rPr>
+      </w:pPr>
+      <w:r>
+        <w:rPr>
+          <w:lang w:val="en-US"/>
+        </w:rPr>
+        <w:t>peek – which accepts and consumes and no output</w:t>
+      </w:r>
+    </w:p>
+    <w:p>
+      <w:pPr>
+        <w:ind w:left="360"/>
+        <w:jc w:val="both"/>
+        <w:rPr>
+          <w:lang w:val="en-US"/>
+        </w:rPr>
+      </w:pPr>
+      <w:r>
+        <w:rPr>
+          <w:lang w:val="en-US"/>
+        </w:rPr>
+        <w:t xml:space="preserve">reduce – reduces to single </w:t>
+      </w:r>
+      <w:r>
+        <w:rPr>
+          <w:lang w:val="en-US"/>
+        </w:rPr>
+        <w:t>output for each map input</w:t>
+      </w:r>
+    </w:p>
+    <w:p>
+      <w:pPr>
+        <w:ind w:left="360"/>
+        <w:jc w:val="both"/>
+        <w:rPr>
+          <w:lang w:val="en-US"/>
+        </w:rPr>
+      </w:pPr>
+      <w:r>
+        <w:rPr>
+          <w:lang w:val="en-US"/>
+        </w:rPr>
+        <w:t>sample – obtains sample from the multiple inputs</w:t>
+      </w:r>
+    </w:p>
+    <w:p>
+      <w:pPr>
+        <w:ind w:left="360"/>
+        <w:jc w:val="both"/>
+        <w:rPr>
+          <w:lang w:val="en-US"/>
+        </w:rPr>
+      </w:pPr>
+      <w:r>
+        <w:rPr>
+          <w:lang w:val="en-US"/>
+        </w:rPr>
+        <w:t>sorted – sorts the input of any datatype and produces the sorted output either in ascending or descending order.</w:t>
+      </w:r>
+    </w:p>
+    <w:p>
+      <w:pPr>
+        <w:ind w:left="360"/>
+        <w:jc w:val="both"/>
+        <w:rPr>
+          <w:lang w:val="en-US"/>
+        </w:rPr>
+      </w:pPr>
+      <w:r>
+        <w:rPr>
+          <w:lang w:val="en-US"/>
+        </w:rPr>
+        <w:t>coalesce – confines multiple partition data to specific partition data</w:t>
+      </w:r>
+    </w:p>
+    <w:p>
+      <w:pPr>
+        <w:ind w:left="360"/>
+        <w:jc w:val="both"/>
+        <w:rPr>
+          <w:lang w:val="en-US"/>
+        </w:rPr>
+      </w:pPr>
+      <w:r>
+        <w:rPr>
+          <w:lang w:val="en-US"/>
+        </w:rPr>
+        <w:t>reduceByKey – reduces each partitioned key value pair data to single key value pair data</w:t>
+      </w:r>
+    </w:p>
+    <w:p>
+      <w:pPr>
+        <w:ind w:left="360"/>
+        <w:jc w:val="both"/>
+        <w:rPr>
+          <w:lang w:val="en-US"/>
+        </w:rPr>
+      </w:pPr>
+      <w:r>
+        <w:rPr>
+          <w:lang w:val="en-US"/>
+        </w:rPr>
+        <w:t>groupByKey – groups the value based on the key in tuple2</w:t>
+      </w:r>
+    </w:p>
+    <w:p>
+      <w:pPr>
+        <w:ind w:left="360"/>
+        <w:jc w:val="both"/>
+        <w:rPr>
+          <w:lang w:val="en-US"/>
+        </w:rPr>
+      </w:pPr>
+      <w:r>
+        <w:rPr>
+          <w:lang w:val="en-US"/>
+        </w:rPr>
+        <w:t>countByKey – counts the records based on the key in a partition</w:t>
+      </w:r>
+    </w:p>
+    <w:p>
+      <w:pPr>
+        <w:ind w:left="360"/>
+        <w:jc w:val="both"/>
+        <w:rPr>
+          <w:lang w:val="en-US"/>
+        </w:rPr>
+      </w:pPr>
+      <w:r>
+        <w:rPr>
+          <w:lang w:val="en-US"/>
+        </w:rPr>
+        <w:t>countByValue – counts the records based on the values in a partition</w:t>
+      </w:r>
+    </w:p>
+    <w:p>
+      <w:pPr>
+        <w:ind w:left="360"/>
+        <w:jc w:val="both"/>
+        <w:rPr>
+          <w:lang w:val="en-US"/>
+        </w:rPr>
+      </w:pPr>
+      <w:r>
+        <w:rPr>
+          <w:lang w:val="en-US"/>
+        </w:rPr>
+        <w:t>cogroup – combines the values from input1 and input2 based on the key in tuple2</w:t>
+      </w:r>
+    </w:p>
+    <w:p>
+      <w:pPr>
+        <w:ind w:left="360"/>
+        <w:jc w:val="both"/>
+        <w:rPr>
+          <w:lang w:val="en-US"/>
+        </w:rPr>
+      </w:pPr>
+      <w:r>
+        <w:rPr>
+          <w:lang w:val="en-US"/>
+        </w:rPr>
+        <w:t>keyBy – choose the key based on the user function using the values</w:t>
+      </w:r>
+      <w:r>
+        <w:rPr>
+          <w:lang w:val="en-US"/>
+        </w:rPr>
+        <w:t xml:space="preserve"> for tuple2</w:t>
+      </w:r>
+    </w:p>
+    <w:p>
+      <w:pPr>
+        <w:ind w:left="360"/>
+        <w:rPr>
+          <w:lang w:val="en-US"/>
+        </w:rPr>
+      </w:pPr>
+    </w:p>
+    <w:p>
+      <w:pPr>
+        <w:pStyle w:val="Heading2"/>
+        <w:rPr>
+          <w:sz w:val="32"/>
+          <w:szCs w:val="32"/>
+          <w:lang w:val="en-US"/>
+        </w:rPr>
+      </w:pPr>
+      <w:bookmarkStart w:id="10" w:name="_Toc107075690"/>
+      <w:r>
+        <w:rPr>
+          <w:sz w:val="32"/>
+          <w:szCs w:val="32"/>
+          <w:lang w:val="en-US"/>
+        </w:rPr>
+        <w:lastRenderedPageBreak/>
+        <w:t xml:space="preserve">5.  </w:t>
+      </w:r>
+      <w:r>
+        <w:rPr>
+          <w:sz w:val="32"/>
+          <w:szCs w:val="32"/>
+          <w:lang w:val="en-US"/>
+        </w:rPr>
+        <w:t>Actions in mdc</w:t>
+      </w:r>
+      <w:bookmarkEnd w:id="10"/>
+    </w:p>
+    <w:p>
+      <w:pPr>
+        <w:ind w:left="360"/>
+        <w:jc w:val="both"/>
+        <w:rPr>
+          <w:lang w:val="en-US"/>
+        </w:rPr>
+      </w:pPr>
+      <w:r>
+        <w:rPr>
+          <w:lang w:val="en-US"/>
+        </w:rPr>
+        <w:t>The various actions which trigger execution of the tasks are</w:t>
+      </w:r>
+    </w:p>
+    <w:p>
+      <w:pPr>
+        <w:ind w:left="360"/>
+        <w:jc w:val="both"/>
+        <w:rPr>
+          <w:lang w:val="en-US"/>
+        </w:rPr>
+      </w:pPr>
+      <w:r>
+        <w:rPr>
+          <w:lang w:val="en-US"/>
+        </w:rPr>
+        <w:t>count – counts the number of records</w:t>
+      </w:r>
+    </w:p>
+    <w:p>
+      <w:pPr>
+        <w:ind w:left="360"/>
+        <w:jc w:val="both"/>
+        <w:rPr>
+          <w:lang w:val="en-US"/>
+        </w:rPr>
+      </w:pPr>
+      <w:r>
+        <w:rPr>
+          <w:lang w:val="en-US"/>
+        </w:rPr>
+        <w:t xml:space="preserve">collect – triggers the execution of task and produces the output in list of lists which has output for all the partitions. </w:t>
+      </w:r>
+    </w:p>
+    <w:p>
+      <w:pPr>
+        <w:ind w:left="360"/>
+        <w:jc w:val="both"/>
+        <w:rPr>
+          <w:lang w:val="en-US"/>
+        </w:rPr>
+      </w:pPr>
+      <w:r>
+        <w:rPr>
+          <w:lang w:val="en-US"/>
+        </w:rPr>
+        <w:t xml:space="preserve">forEach </w:t>
+      </w:r>
+      <w:r>
+        <w:rPr>
+          <w:lang w:val="en-US"/>
+        </w:rPr>
+        <w:t>–</w:t>
+      </w:r>
+      <w:r>
+        <w:rPr>
+          <w:lang w:val="en-US"/>
+        </w:rPr>
+        <w:t xml:space="preserve"> </w:t>
+      </w:r>
+      <w:r>
+        <w:rPr>
+          <w:lang w:val="en-US"/>
+        </w:rPr>
+        <w:t>used for traversing the records</w:t>
+      </w:r>
+    </w:p>
+    <w:p>
+      <w:pPr>
+        <w:ind w:left="360"/>
+        <w:jc w:val="both"/>
+        <w:rPr>
+          <w:lang w:val="en-US"/>
+        </w:rPr>
+      </w:pPr>
+      <w:r>
+        <w:rPr>
+          <w:lang w:val="en-US"/>
+        </w:rPr>
+        <w:t>saveAsTextFile – dump the output of the mdc job into the text file in hdfs</w:t>
+      </w:r>
+    </w:p>
+    <w:p>
+      <w:pPr>
+        <w:pStyle w:val="Heading2"/>
+        <w:rPr>
+          <w:sz w:val="32"/>
+          <w:szCs w:val="32"/>
+          <w:lang w:val="en-US"/>
+        </w:rPr>
+      </w:pPr>
+      <w:bookmarkStart w:id="11" w:name="_Toc107075691"/>
+      <w:r>
+        <w:rPr>
+          <w:sz w:val="32"/>
+          <w:szCs w:val="32"/>
+          <w:lang w:val="en-US"/>
+        </w:rPr>
+        <w:t>6. Three methods of storing the intermediate results</w:t>
+      </w:r>
+      <w:bookmarkEnd w:id="11"/>
+    </w:p>
+    <w:p>
+      <w:pPr>
+        <w:jc w:val="both"/>
+        <w:rPr>
+          <w:lang w:val="en-US"/>
+        </w:rPr>
+      </w:pPr>
+      <w:r>
+        <w:rPr>
+          <w:lang w:val="en-US"/>
+        </w:rPr>
+        <w:t xml:space="preserve">     INMEMORY – stores the intermediate results in memory</w:t>
+      </w:r>
+    </w:p>
+    <w:p>
+      <w:pPr>
+        <w:jc w:val="both"/>
+        <w:rPr>
+          <w:lang w:val="en-US"/>
+        </w:rPr>
+      </w:pPr>
+      <w:r>
+        <w:rPr>
+          <w:lang w:val="en-US"/>
+        </w:rPr>
+        <w:t xml:space="preserve">     DISK – stores the intermediate results in disk</w:t>
+      </w:r>
+    </w:p>
+    <w:p>
+      <w:pPr>
+        <w:jc w:val="both"/>
+        <w:rPr>
+          <w:lang w:val="en-US"/>
+        </w:rPr>
+      </w:pPr>
+      <w:r>
+        <w:rPr>
+          <w:lang w:val="en-US"/>
+        </w:rPr>
+        <w:t xml:space="preserve">     INMEMORYDISK – stores the intermediate results in memory and spills over disk when memory    has reached above 80%</w:t>
+      </w:r>
+    </w:p>
+    <w:p>
+      <w:pPr>
+        <w:pStyle w:val="Heading2"/>
+        <w:rPr>
+          <w:sz w:val="32"/>
+          <w:szCs w:val="32"/>
+          <w:lang w:val="en-US"/>
+        </w:rPr>
+      </w:pPr>
+      <w:bookmarkStart w:id="12" w:name="_Toc107075692"/>
+      <w:r>
+        <w:rPr>
+          <w:sz w:val="32"/>
+          <w:szCs w:val="32"/>
+          <w:lang w:val="en-US"/>
+        </w:rPr>
+        <w:t xml:space="preserve">7. </w:t>
+      </w:r>
+      <w:r>
+        <w:rPr>
+          <w:sz w:val="32"/>
+          <w:szCs w:val="32"/>
+          <w:lang w:val="en-US"/>
+        </w:rPr>
+        <w:t xml:space="preserve">Heartbeat for stream and </w:t>
+      </w:r>
+      <w:r>
+        <w:rPr>
+          <w:sz w:val="32"/>
+          <w:szCs w:val="32"/>
+          <w:lang w:val="en-US"/>
+        </w:rPr>
+        <w:t>M</w:t>
+      </w:r>
+      <w:r>
+        <w:rPr>
+          <w:sz w:val="32"/>
+          <w:szCs w:val="32"/>
+          <w:lang w:val="en-US"/>
+        </w:rPr>
+        <w:t>R</w:t>
+      </w:r>
+      <w:r>
+        <w:rPr>
+          <w:sz w:val="32"/>
+          <w:szCs w:val="32"/>
+          <w:lang w:val="en-US"/>
+        </w:rPr>
+        <w:t xml:space="preserve"> job</w:t>
+      </w:r>
+      <w:bookmarkEnd w:id="12"/>
+    </w:p>
+    <w:p>
+      <w:pPr>
+        <w:ind w:left="250"/>
+        <w:jc w:val="both"/>
+        <w:rPr>
+          <w:lang w:val="en-US"/>
+        </w:rPr>
+      </w:pPr>
+      <w:r>
+        <w:rPr>
+          <w:lang w:val="en-US"/>
+        </w:rPr>
+        <w:t>The heartbeat for stream uses observable pattern to push the completed or failed task</w:t>
+      </w:r>
+      <w:r>
+        <w:rPr>
+          <w:lang w:val="en-US"/>
+        </w:rPr>
+        <w:t xml:space="preserve"> status</w:t>
+      </w:r>
+      <w:r>
+        <w:rPr>
+          <w:lang w:val="en-US"/>
+        </w:rPr>
+        <w:t xml:space="preserve"> in </w:t>
+      </w:r>
+      <w:r>
+        <w:rPr>
+          <w:lang w:val="en-US"/>
+        </w:rPr>
+        <w:t xml:space="preserve">queue and schedules the tasks based on the availability of taskexecutor. Similarly, this procedure applies to heartbeat for MR (Map Reduce) job also. There are two heartbeats, one for task scheduler stream and another for Task Scheduler for Map Reduce jobs. </w:t>
+      </w:r>
+      <w:r>
+        <w:rPr>
+          <w:lang w:val="en-US"/>
+        </w:rPr>
+        <w:t>The flow of the events in MDC via heartbeat is given.</w:t>
+      </w:r>
+      <w:r>
+        <w:rPr>
+          <w:lang w:val="en-US"/>
+        </w:rPr>
+        <w:t xml:space="preserve"> The stream or MR job is submitted to stream job scheduler which is started via standalone or </w:t>
+      </w:r>
+      <w:r>
+        <w:rPr>
+          <w:lang w:val="en-US"/>
+        </w:rPr>
+        <w:t>task scheduler</w:t>
+      </w:r>
+      <w:r>
+        <w:rPr>
+          <w:lang w:val="en-US"/>
+        </w:rPr>
+        <w:t xml:space="preserve"> stream server. </w:t>
+      </w:r>
+    </w:p>
+    <w:p>
+      <w:pPr>
+        <w:ind w:left="250"/>
+        <w:rPr>
+          <w:lang w:val="en-US"/>
+        </w:rPr>
+      </w:pPr>
+      <w:r>
+        <w:rPr>
+          <w:noProof/>
+          <w:lang w:val="en-US"/>
+        </w:rPr>
+        <mc:AlternateContent>
+          <mc:Choice Requires="wpg">
+            <w:drawing>
+              <wp:anchor distT="0" distB="0" distL="114300" distR="114300" simplePos="0" relativeHeight="251808768" behindDoc="0" locked="0" layoutInCell="1" allowOverlap="1" wp14:anchorId="00C3783C" wp14:editId="382E05B8">
+                <wp:simplePos x="0" y="0"/>
+                <wp:positionH relativeFrom="column">
+                  <wp:posOffset>-184150</wp:posOffset>
+                </wp:positionH>
+                <wp:positionV relativeFrom="paragraph">
+                  <wp:posOffset>6350</wp:posOffset>
+                </wp:positionV>
+                <wp:extent cx="6337300" cy="4279022"/>
+                <wp:effectExtent l="0" t="0" r="25400" b="26670"/>
+                <wp:wrapNone/>
+                <wp:docPr id="174" name="Group 174"/>
+                <wp:cNvGraphicFramePr/>
+                <a:graphic xmlns:a="http://schemas.openxmlformats.org/drawingml/2006/main">
+                  <a:graphicData uri="http://schemas.microsoft.com/office/word/2010/wordprocessingGroup">
+                    <wpg:wgp>
+                      <wpg:cNvGrpSpPr/>
+                      <wpg:grpSpPr>
+                        <a:xfrm>
+                          <a:off x="0" y="0"/>
+                          <a:ext cx="6337300" cy="4279022"/>
+                          <a:chOff x="0" y="0"/>
+                          <a:chExt cx="6337300" cy="4279022"/>
+                        </a:xfrm>
+                      </wpg:grpSpPr>
+                      <wps:wsp>
+                        <wps:cNvPr id="90" name="Rectangle 90"/>
+                        <wps:cNvSpPr/>
+                        <wps:spPr>
+                          <a:xfrm>
+                            <a:off x="647700" y="1892300"/>
+                            <a:ext cx="2514600" cy="830972"/>
+                          </a:xfrm>
+                          <a:prstGeom prst="rect">
+                            <a:avLst/>
+                          </a:prstGeom>
+                        </wps:spPr>
+                        <wps:style>
+                          <a:lnRef idx="2">
+                            <a:schemeClr val="accent6"/>
+                          </a:lnRef>
+                          <a:fillRef idx="1">
+                            <a:schemeClr val="lt1"/>
+                          </a:fillRef>
+                          <a:effectRef idx="0">
+                            <a:schemeClr val="accent6"/>
+                          </a:effectRef>
+                          <a:fontRef idx="minor">
+                            <a:schemeClr val="dk1"/>
+                          </a:fontRef>
+                        </wps:style>
+                        <wps:txbx>
+                          <w:txbxContent>
+                            <w:p>
+                              <w:pPr>
+                                <w:jc w:val="center"/>
+                                <w:rPr>
+                                  <w:lang w:val="en-US"/>
+                                </w:rPr>
+                              </w:pPr>
+                              <w:r>
+                                <w:rPr>
+                                  <w:lang w:val="en-US"/>
+                                </w:rPr>
+                                <w:t>Heartbeat Stream</w:t>
+                              </w:r>
+                              <w:r>
+                                <w:rPr>
+                                  <w:lang w:val="en-US"/>
+                                </w:rPr>
+                                <w:t xml:space="preserve"> or (Heartbeat MR)</w:t>
+                              </w:r>
+                            </w:p>
+                          </w:txbxContent>
+                        </wps:txbx>
+                        <wps:bodyPr rot="0" spcFirstLastPara="0" vertOverflow="overflow" horzOverflow="overflow" vert="horz" wrap="square" lIns="91440" tIns="45720" rIns="91440" bIns="45720" numCol="1" spcCol="0" rtlCol="0" fromWordArt="0" anchor="ctr" anchorCtr="0" forceAA="0" compatLnSpc="1">
+                          <a:prstTxWarp prst="textNoShape">
+                            <a:avLst/>
+                          </a:prstTxWarp>
+                          <a:noAutofit/>
+                        </wps:bodyPr>
+                      </wps:wsp>
+                      <wps:wsp>
+                        <wps:cNvPr id="119" name="Rectangle 119"/>
+                        <wps:cNvSpPr/>
+                        <wps:spPr>
+                          <a:xfrm>
+                            <a:off x="0" y="336550"/>
+                            <a:ext cx="973810" cy="830972"/>
+                          </a:xfrm>
+                          <a:prstGeom prst="rect">
+                            <a:avLst/>
+                          </a:prstGeom>
+                        </wps:spPr>
+                        <wps:style>
+                          <a:lnRef idx="2">
+                            <a:schemeClr val="accent6"/>
+                          </a:lnRef>
+                          <a:fillRef idx="1">
+                            <a:schemeClr val="lt1"/>
+                          </a:fillRef>
+                          <a:effectRef idx="0">
+                            <a:schemeClr val="accent6"/>
+                          </a:effectRef>
+                          <a:fontRef idx="minor">
+                            <a:schemeClr val="dk1"/>
+                          </a:fontRef>
+                        </wps:style>
+                        <wps:txbx>
+                          <w:txbxContent>
+                            <w:p>
+                              <w:pPr>
+                                <w:jc w:val="center"/>
+                                <w:rPr>
+                                  <w:lang w:val="en-US"/>
+                                </w:rPr>
+                              </w:pPr>
+                              <w:r>
+                                <w:rPr>
+                                  <w:lang w:val="en-US"/>
+                                </w:rPr>
+                                <w:t>Job</w:t>
+                              </w:r>
+                            </w:p>
+                          </w:txbxContent>
+                        </wps:txbx>
+                        <wps:bodyPr rot="0" spcFirstLastPara="0" vertOverflow="overflow" horzOverflow="overflow" vert="horz" wrap="square" lIns="91440" tIns="45720" rIns="91440" bIns="45720" numCol="1" spcCol="0" rtlCol="0" fromWordArt="0" anchor="ctr" anchorCtr="0" forceAA="0" compatLnSpc="1">
+                          <a:prstTxWarp prst="textNoShape">
+                            <a:avLst/>
+                          </a:prstTxWarp>
+                          <a:noAutofit/>
+                        </wps:bodyPr>
+                      </wps:wsp>
+                      <wps:wsp>
+                        <wps:cNvPr id="126" name="Rectangle 126"/>
+                        <wps:cNvSpPr/>
+                        <wps:spPr>
+                          <a:xfrm>
+                            <a:off x="1600200" y="336550"/>
+                            <a:ext cx="973810" cy="830972"/>
+                          </a:xfrm>
+                          <a:prstGeom prst="rect">
+                            <a:avLst/>
+                          </a:prstGeom>
+                        </wps:spPr>
+                        <wps:style>
+                          <a:lnRef idx="2">
+                            <a:schemeClr val="accent6"/>
+                          </a:lnRef>
+                          <a:fillRef idx="1">
+                            <a:schemeClr val="lt1"/>
+                          </a:fillRef>
+                          <a:effectRef idx="0">
+                            <a:schemeClr val="accent6"/>
+                          </a:effectRef>
+                          <a:fontRef idx="minor">
+                            <a:schemeClr val="dk1"/>
+                          </a:fontRef>
+                        </wps:style>
+                        <wps:txbx>
+                          <w:txbxContent>
+                            <w:p>
+                              <w:pPr>
+                                <w:jc w:val="center"/>
+                                <w:rPr>
+                                  <w:lang w:val="en-US"/>
+                                </w:rPr>
+                              </w:pPr>
+                              <w:r>
+                                <w:rPr>
+                                  <w:lang w:val="en-US"/>
+                                </w:rPr>
+                                <w:t>Stream Job Scheduler</w:t>
+                              </w:r>
+                            </w:p>
+                          </w:txbxContent>
+                        </wps:txbx>
+                        <wps:bodyPr rot="0" spcFirstLastPara="0" vertOverflow="overflow" horzOverflow="overflow" vert="horz" wrap="square" lIns="91440" tIns="45720" rIns="91440" bIns="45720" numCol="1" spcCol="0" rtlCol="0" fromWordArt="0" anchor="ctr" anchorCtr="0" forceAA="0" compatLnSpc="1">
+                          <a:prstTxWarp prst="textNoShape">
+                            <a:avLst/>
+                          </a:prstTxWarp>
+                          <a:noAutofit/>
+                        </wps:bodyPr>
+                      </wps:wsp>
+                      <wps:wsp>
+                        <wps:cNvPr id="127" name="Straight Arrow Connector 127"/>
+                        <wps:cNvCnPr/>
+                        <wps:spPr>
+                          <a:xfrm>
+                            <a:off x="958850" y="660400"/>
+                            <a:ext cx="679450" cy="45719"/>
+                          </a:xfrm>
+                          <a:prstGeom prst="straightConnector1">
+                            <a:avLst/>
+                          </a:prstGeom>
+                          <a:ln>
+                            <a:tailEnd type="triangle"/>
+                          </a:ln>
+                        </wps:spPr>
+                        <wps:style>
+                          <a:lnRef idx="1">
+                            <a:schemeClr val="accent1"/>
+                          </a:lnRef>
+                          <a:fillRef idx="0">
+                            <a:schemeClr val="accent1"/>
+                          </a:fillRef>
+                          <a:effectRef idx="0">
+                            <a:schemeClr val="accent1"/>
+                          </a:effectRef>
+                          <a:fontRef idx="minor">
+                            <a:schemeClr val="tx1"/>
+                          </a:fontRef>
+                        </wps:style>
+                        <wps:bodyPr/>
+                      </wps:wsp>
+                      <wps:wsp>
+                        <wps:cNvPr id="136" name="Straight Arrow Connector 136"/>
+                        <wps:cNvCnPr/>
+                        <wps:spPr>
+                          <a:xfrm flipV="1">
+                            <a:off x="2571750" y="444500"/>
+                            <a:ext cx="1663700" cy="215900"/>
+                          </a:xfrm>
+                          <a:prstGeom prst="straightConnector1">
+                            <a:avLst/>
+                          </a:prstGeom>
+                          <a:ln>
+                            <a:tailEnd type="triangle"/>
+                          </a:ln>
+                        </wps:spPr>
+                        <wps:style>
+                          <a:lnRef idx="1">
+                            <a:schemeClr val="accent1"/>
+                          </a:lnRef>
+                          <a:fillRef idx="0">
+                            <a:schemeClr val="accent1"/>
+                          </a:fillRef>
+                          <a:effectRef idx="0">
+                            <a:schemeClr val="accent1"/>
+                          </a:effectRef>
+                          <a:fontRef idx="minor">
+                            <a:schemeClr val="tx1"/>
+                          </a:fontRef>
+                        </wps:style>
+                        <wps:bodyPr/>
+                      </wps:wsp>
+                      <wps:wsp>
+                        <wps:cNvPr id="137" name="Rectangle 137"/>
+                        <wps:cNvSpPr/>
+                        <wps:spPr>
+                          <a:xfrm>
+                            <a:off x="4260850" y="0"/>
+                            <a:ext cx="973810" cy="830972"/>
+                          </a:xfrm>
+                          <a:prstGeom prst="rect">
+                            <a:avLst/>
+                          </a:prstGeom>
+                        </wps:spPr>
+                        <wps:style>
+                          <a:lnRef idx="2">
+                            <a:schemeClr val="accent6"/>
+                          </a:lnRef>
+                          <a:fillRef idx="1">
+                            <a:schemeClr val="lt1"/>
+                          </a:fillRef>
+                          <a:effectRef idx="0">
+                            <a:schemeClr val="accent6"/>
+                          </a:effectRef>
+                          <a:fontRef idx="minor">
+                            <a:schemeClr val="dk1"/>
+                          </a:fontRef>
+                        </wps:style>
+                        <wps:txbx>
+                          <w:txbxContent>
+                            <w:p>
+                              <w:pPr>
+                                <w:jc w:val="center"/>
+                                <w:rPr>
+                                  <w:lang w:val="en-US"/>
+                                </w:rPr>
+                              </w:pPr>
+                              <w:r>
+                                <w:rPr>
+                                  <w:lang w:val="en-US"/>
+                                </w:rPr>
+                                <w:t>Task Executor 1</w:t>
+                              </w:r>
+                            </w:p>
+                          </w:txbxContent>
+                        </wps:txbx>
+                        <wps:bodyPr rot="0" spcFirstLastPara="0" vertOverflow="overflow" horzOverflow="overflow" vert="horz" wrap="square" lIns="91440" tIns="45720" rIns="91440" bIns="45720" numCol="1" spcCol="0" rtlCol="0" fromWordArt="0" anchor="ctr" anchorCtr="0" forceAA="0" compatLnSpc="1">
+                          <a:prstTxWarp prst="textNoShape">
+                            <a:avLst/>
+                          </a:prstTxWarp>
+                          <a:noAutofit/>
+                        </wps:bodyPr>
+                      </wps:wsp>
+                      <wps:wsp>
+                        <wps:cNvPr id="143" name="Straight Arrow Connector 143"/>
+                        <wps:cNvCnPr/>
+                        <wps:spPr>
+                          <a:xfrm>
+                            <a:off x="2590800" y="755650"/>
+                            <a:ext cx="1701800" cy="577850"/>
+                          </a:xfrm>
+                          <a:prstGeom prst="straightConnector1">
+                            <a:avLst/>
+                          </a:prstGeom>
+                          <a:ln>
+                            <a:tailEnd type="triangle"/>
+                          </a:ln>
+                        </wps:spPr>
+                        <wps:style>
+                          <a:lnRef idx="1">
+                            <a:schemeClr val="accent1"/>
+                          </a:lnRef>
+                          <a:fillRef idx="0">
+                            <a:schemeClr val="accent1"/>
+                          </a:fillRef>
+                          <a:effectRef idx="0">
+                            <a:schemeClr val="accent1"/>
+                          </a:effectRef>
+                          <a:fontRef idx="minor">
+                            <a:schemeClr val="tx1"/>
+                          </a:fontRef>
+                        </wps:style>
+                        <wps:bodyPr/>
+                      </wps:wsp>
+                      <wps:wsp>
+                        <wps:cNvPr id="156" name="Straight Connector 156"/>
+                        <wps:cNvCnPr/>
+                        <wps:spPr>
+                          <a:xfrm flipV="1">
+                            <a:off x="5257800" y="393700"/>
+                            <a:ext cx="1079500" cy="19050"/>
+                          </a:xfrm>
+                          <a:prstGeom prst="line">
+                            <a:avLst/>
+                          </a:prstGeom>
+                        </wps:spPr>
+                        <wps:style>
+                          <a:lnRef idx="1">
+                            <a:schemeClr val="accent1"/>
+                          </a:lnRef>
+                          <a:fillRef idx="0">
+                            <a:schemeClr val="accent1"/>
+                          </a:fillRef>
+                          <a:effectRef idx="0">
+                            <a:schemeClr val="accent1"/>
+                          </a:effectRef>
+                          <a:fontRef idx="minor">
+                            <a:schemeClr val="tx1"/>
+                          </a:fontRef>
+                        </wps:style>
+                        <wps:bodyPr/>
+                      </wps:wsp>
+                      <wps:wsp>
+                        <wps:cNvPr id="160" name="Straight Connector 160"/>
+                        <wps:cNvCnPr/>
+                        <wps:spPr>
+                          <a:xfrm>
+                            <a:off x="5276850" y="1320800"/>
+                            <a:ext cx="1033145" cy="0"/>
+                          </a:xfrm>
+                          <a:prstGeom prst="line">
+                            <a:avLst/>
+                          </a:prstGeom>
+                        </wps:spPr>
+                        <wps:style>
+                          <a:lnRef idx="1">
+                            <a:schemeClr val="accent1"/>
+                          </a:lnRef>
+                          <a:fillRef idx="0">
+                            <a:schemeClr val="accent1"/>
+                          </a:fillRef>
+                          <a:effectRef idx="0">
+                            <a:schemeClr val="accent1"/>
+                          </a:effectRef>
+                          <a:fontRef idx="minor">
+                            <a:schemeClr val="tx1"/>
+                          </a:fontRef>
+                        </wps:style>
+                        <wps:bodyPr/>
+                      </wps:wsp>
+                      <wps:wsp>
+                        <wps:cNvPr id="166" name="Straight Connector 166"/>
+                        <wps:cNvCnPr/>
+                        <wps:spPr>
+                          <a:xfrm flipH="1">
+                            <a:off x="6311900" y="387350"/>
+                            <a:ext cx="14605" cy="1949450"/>
+                          </a:xfrm>
+                          <a:prstGeom prst="line">
+                            <a:avLst/>
+                          </a:prstGeom>
+                        </wps:spPr>
+                        <wps:style>
+                          <a:lnRef idx="1">
+                            <a:schemeClr val="accent1"/>
+                          </a:lnRef>
+                          <a:fillRef idx="0">
+                            <a:schemeClr val="accent1"/>
+                          </a:fillRef>
+                          <a:effectRef idx="0">
+                            <a:schemeClr val="accent1"/>
+                          </a:effectRef>
+                          <a:fontRef idx="minor">
+                            <a:schemeClr val="tx1"/>
+                          </a:fontRef>
+                        </wps:style>
+                        <wps:bodyPr/>
+                      </wps:wsp>
+                      <wps:wsp>
+                        <wps:cNvPr id="167" name="Straight Arrow Connector 167"/>
+                        <wps:cNvCnPr/>
+                        <wps:spPr>
+                          <a:xfrm flipH="1">
+                            <a:off x="3124200" y="2336800"/>
+                            <a:ext cx="3194050" cy="6350"/>
+                          </a:xfrm>
+                          <a:prstGeom prst="straightConnector1">
+                            <a:avLst/>
+                          </a:prstGeom>
+                          <a:ln>
+                            <a:tailEnd type="triangle"/>
+                          </a:ln>
+                        </wps:spPr>
+                        <wps:style>
+                          <a:lnRef idx="1">
+                            <a:schemeClr val="accent1"/>
+                          </a:lnRef>
+                          <a:fillRef idx="0">
+                            <a:schemeClr val="accent1"/>
+                          </a:fillRef>
+                          <a:effectRef idx="0">
+                            <a:schemeClr val="accent1"/>
+                          </a:effectRef>
+                          <a:fontRef idx="minor">
+                            <a:schemeClr val="tx1"/>
+                          </a:fontRef>
+                        </wps:style>
+                        <wps:bodyPr/>
+                      </wps:wsp>
+                      <wps:wsp>
+                        <wps:cNvPr id="168" name="Straight Arrow Connector 168"/>
+                        <wps:cNvCnPr/>
+                        <wps:spPr>
+                          <a:xfrm flipV="1">
+                            <a:off x="2025650" y="1155700"/>
+                            <a:ext cx="12700" cy="736600"/>
+                          </a:xfrm>
+                          <a:prstGeom prst="straightConnector1">
+                            <a:avLst/>
+                          </a:prstGeom>
+                          <a:ln>
+                            <a:tailEnd type="triangle"/>
+                          </a:ln>
+                        </wps:spPr>
+                        <wps:style>
+                          <a:lnRef idx="1">
+                            <a:schemeClr val="accent1"/>
+                          </a:lnRef>
+                          <a:fillRef idx="0">
+                            <a:schemeClr val="accent1"/>
+                          </a:fillRef>
+                          <a:effectRef idx="0">
+                            <a:schemeClr val="accent1"/>
+                          </a:effectRef>
+                          <a:fontRef idx="minor">
+                            <a:schemeClr val="tx1"/>
+                          </a:fontRef>
+                        </wps:style>
+                        <wps:bodyPr/>
+                      </wps:wsp>
+                      <wps:wsp>
+                        <wps:cNvPr id="170" name="Rectangle 170"/>
+                        <wps:cNvSpPr/>
+                        <wps:spPr>
+                          <a:xfrm>
+                            <a:off x="654050" y="3441700"/>
+                            <a:ext cx="1174750" cy="830972"/>
+                          </a:xfrm>
+                          <a:prstGeom prst="rect">
+                            <a:avLst/>
+                          </a:prstGeom>
+                        </wps:spPr>
+                        <wps:style>
+                          <a:lnRef idx="2">
+                            <a:schemeClr val="accent6"/>
+                          </a:lnRef>
+                          <a:fillRef idx="1">
+                            <a:schemeClr val="lt1"/>
+                          </a:fillRef>
+                          <a:effectRef idx="0">
+                            <a:schemeClr val="accent6"/>
+                          </a:effectRef>
+                          <a:fontRef idx="minor">
+                            <a:schemeClr val="dk1"/>
+                          </a:fontRef>
+                        </wps:style>
+                        <wps:txbx>
+                          <w:txbxContent>
+                            <w:p>
+                              <w:pPr>
+                                <w:jc w:val="center"/>
+                                <w:rPr>
+                                  <w:lang w:val="en-US"/>
+                                </w:rPr>
+                              </w:pPr>
+                              <w:r>
+                                <w:rPr>
+                                  <w:lang w:val="en-US"/>
+                                </w:rPr>
+                                <w:t>Node1</w:t>
+                              </w:r>
+                            </w:p>
+                          </w:txbxContent>
+                        </wps:txbx>
+                        <wps:bodyPr rot="0" spcFirstLastPara="0" vertOverflow="overflow" horzOverflow="overflow" vert="horz" wrap="square" lIns="91440" tIns="45720" rIns="91440" bIns="45720" numCol="1" spcCol="0" rtlCol="0" fromWordArt="0" anchor="ctr" anchorCtr="0" forceAA="0" compatLnSpc="1">
+                          <a:prstTxWarp prst="textNoShape">
+                            <a:avLst/>
+                          </a:prstTxWarp>
+                          <a:noAutofit/>
+                        </wps:bodyPr>
+                      </wps:wsp>
+                      <wps:wsp>
+                        <wps:cNvPr id="171" name="Rectangle 171"/>
+                        <wps:cNvSpPr/>
+                        <wps:spPr>
+                          <a:xfrm>
+                            <a:off x="2317750" y="3448050"/>
+                            <a:ext cx="1174750" cy="830972"/>
+                          </a:xfrm>
+                          <a:prstGeom prst="rect">
+                            <a:avLst/>
+                          </a:prstGeom>
+                        </wps:spPr>
+                        <wps:style>
+                          <a:lnRef idx="2">
+                            <a:schemeClr val="accent6"/>
+                          </a:lnRef>
+                          <a:fillRef idx="1">
+                            <a:schemeClr val="lt1"/>
+                          </a:fillRef>
+                          <a:effectRef idx="0">
+                            <a:schemeClr val="accent6"/>
+                          </a:effectRef>
+                          <a:fontRef idx="minor">
+                            <a:schemeClr val="dk1"/>
+                          </a:fontRef>
+                        </wps:style>
+                        <wps:txbx>
+                          <w:txbxContent>
+                            <w:p>
+                              <w:pPr>
+                                <w:jc w:val="center"/>
+                                <w:rPr>
+                                  <w:lang w:val="en-US"/>
+                                </w:rPr>
+                              </w:pPr>
+                              <w:r>
+                                <w:rPr>
+                                  <w:lang w:val="en-US"/>
+                                </w:rPr>
+                                <w:t>Node</w:t>
+                              </w:r>
+                              <w:r>
+                                <w:rPr>
+                                  <w:lang w:val="en-US"/>
+                                </w:rPr>
+                                <w:t>2</w:t>
+                              </w:r>
+                            </w:p>
+                          </w:txbxContent>
+                        </wps:txbx>
+                        <wps:bodyPr rot="0" spcFirstLastPara="0" vertOverflow="overflow" horzOverflow="overflow" vert="horz" wrap="square" lIns="91440" tIns="45720" rIns="91440" bIns="45720" numCol="1" spcCol="0" rtlCol="0" fromWordArt="0" anchor="ctr" anchorCtr="0" forceAA="0" compatLnSpc="1">
+                          <a:prstTxWarp prst="textNoShape">
+                            <a:avLst/>
+                          </a:prstTxWarp>
+                          <a:noAutofit/>
+                        </wps:bodyPr>
+                      </wps:wsp>
+                      <wps:wsp>
+                        <wps:cNvPr id="172" name="Straight Arrow Connector 172"/>
+                        <wps:cNvCnPr/>
+                        <wps:spPr>
+                          <a:xfrm flipV="1">
+                            <a:off x="1085850" y="2724150"/>
+                            <a:ext cx="533400" cy="699770"/>
+                          </a:xfrm>
+                          <a:prstGeom prst="straightConnector1">
+                            <a:avLst/>
+                          </a:prstGeom>
+                          <a:ln>
+                            <a:tailEnd type="triangle"/>
+                          </a:ln>
+                        </wps:spPr>
+                        <wps:style>
+                          <a:lnRef idx="1">
+                            <a:schemeClr val="accent1"/>
+                          </a:lnRef>
+                          <a:fillRef idx="0">
+                            <a:schemeClr val="accent1"/>
+                          </a:fillRef>
+                          <a:effectRef idx="0">
+                            <a:schemeClr val="accent1"/>
+                          </a:effectRef>
+                          <a:fontRef idx="minor">
+                            <a:schemeClr val="tx1"/>
+                          </a:fontRef>
+                        </wps:style>
+                        <wps:bodyPr/>
+                      </wps:wsp>
+                      <wps:wsp>
+                        <wps:cNvPr id="173" name="Straight Arrow Connector 173"/>
+                        <wps:cNvCnPr/>
+                        <wps:spPr>
+                          <a:xfrm flipH="1" flipV="1">
+                            <a:off x="2279650" y="2724150"/>
+                            <a:ext cx="546100" cy="712470"/>
+                          </a:xfrm>
+                          <a:prstGeom prst="straightConnector1">
+                            <a:avLst/>
+                          </a:prstGeom>
+                          <a:ln>
+                            <a:tailEnd type="triangle"/>
+                          </a:ln>
+                        </wps:spPr>
+                        <wps:style>
+                          <a:lnRef idx="1">
+                            <a:schemeClr val="accent1"/>
+                          </a:lnRef>
+                          <a:fillRef idx="0">
+                            <a:schemeClr val="accent1"/>
+                          </a:fillRef>
+                          <a:effectRef idx="0">
+                            <a:schemeClr val="accent1"/>
+                          </a:effectRef>
+                          <a:fontRef idx="minor">
+                            <a:schemeClr val="tx1"/>
+                          </a:fontRef>
+                        </wps:style>
+                        <wps:bodyPr/>
+                      </wps:wsp>
+                    </wpg:wgp>
+                  </a:graphicData>
+                </a:graphic>
+              </wp:anchor>
+            </w:drawing>
+          </mc:Choice>
+          <mc:Fallback>
+            <w:pict>
+              <v:group w14:anchorId="00C3783C" id="Group 174" o:spid="_x0000_s1176" style="position:absolute;left:0;text-align:left;margin-left:-14.5pt;margin-top:.5pt;width:499pt;height:336.95pt;z-index:251808768" coordsize="63373,42790" o:gfxdata="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">
+                <v:rect id="Rectangle 90" o:spid="_x0000_s1177" style="position:absolute;left:6477;top:18923;width:25146;height:8309;visibility:visible;mso-wrap-style:square;v-text-anchor:middle" o:gfxdata="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" fillcolor="white [3201]" strokecolor="#70ad47 [3209]" strokeweight="1pt">
+                  <v:textbox>
+                    <w:txbxContent>
+                      <w:p>
+                        <w:pPr>
+                          <w:jc w:val="center"/>
+                          <w:rPr>
+                            <w:lang w:val="en-US"/>
+                          </w:rPr>
+                        </w:pPr>
+                        <w:r>
+                          <w:rPr>
+                            <w:lang w:val="en-US"/>
+                          </w:rPr>
+                          <w:t>Heartbeat Stream</w:t>
+                        </w:r>
+                        <w:r>
+                          <w:rPr>
+                            <w:lang w:val="en-US"/>
+                          </w:rPr>
+                          <w:t xml:space="preserve"> or (Heartbeat MR)</w:t>
+                        </w:r>
+                      </w:p>
+                    </w:txbxContent>
+                  </v:textbox>
+                </v:rect>
+                <v:rect id="Rectangle 119" o:spid="_x0000_s1178" style="position:absolute;top:3365;width:9738;height:8310;visibility:visible;mso-wrap-style:square;v-text-anchor:middle" o:gfxdata="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" fillcolor="white [3201]" strokecolor="#70ad47 [3209]" strokeweight="1pt">
+                  <v:textbox>
+                    <w:txbxContent>
+                      <w:p>
+                        <w:pPr>
+                          <w:jc w:val="center"/>
+                          <w:rPr>
+                            <w:lang w:val="en-US"/>
+                          </w:rPr>
+                        </w:pPr>
+                        <w:r>
+                          <w:rPr>
+                            <w:lang w:val="en-US"/>
+                          </w:rPr>
+                          <w:t>Job</w:t>
+                        </w:r>
+                      </w:p>
+                    </w:txbxContent>
+                  </v:textbox>
+                </v:rect>
+                <v:rect id="Rectangle 126" o:spid="_x0000_s1179" style="position:absolute;left:16002;top:3365;width:9738;height:8310;visibility:visible;mso-wrap-style:square;v-text-anchor:middle" o:gfxdata="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" fillcolor="white [3201]" strokecolor="#70ad47 [3209]" strokeweight="1pt">
+                  <v:textbox>
+                    <w:txbxContent>
+                      <w:p>
+                        <w:pPr>
+                          <w:jc w:val="center"/>
+                          <w:rPr>
+                            <w:lang w:val="en-US"/>
+                          </w:rPr>
+                        </w:pPr>
+                        <w:r>
+                          <w:rPr>
+                            <w:lang w:val="en-US"/>
+                          </w:rPr>
+                          <w:t>Stream Job Scheduler</w:t>
+                        </w:r>
+                      </w:p>
+                    </w:txbxContent>
+                  </v:textbox>
+                </v:rect>
+                <v:shape id="Straight Arrow Connector 127" o:spid="_x0000_s1180" type="#_x0000_t32" style="position:absolute;left:9588;top:6604;width:6795;height:457;visibility:visible;mso-wrap-style:square" o:connectortype="straight" o:gfxdata="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" strokecolor="#5b9bd5 [3204]" strokeweight=".5pt">
+                  <v:stroke endarrow="block" joinstyle="miter"/>
+                </v:shape>
+                <v:shape id="Straight Arrow Connector 136" o:spid="_x0000_s1181" type="#_x0000_t32" style="position:absolute;left:25717;top:4445;width:16637;height:2159;flip:y;visibility:visible;mso-wrap-style:square" o:connectortype="straight" o:gfxdata="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" strokecolor="#5b9bd5 [3204]" strokeweight=".5pt">
+                  <v:stroke endarrow="block" joinstyle="miter"/>
+                </v:shape>
+                <v:rect id="Rectangle 137" o:spid="_x0000_s1182" style="position:absolute;left:42608;width:9738;height:8309;visibility:visible;mso-wrap-style:square;v-text-anchor:middle" o:gfxdata="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" fillcolor="white [3201]" strokecolor="#70ad47 [3209]" strokeweight="1pt">
+                  <v:textbox>
+                    <w:txbxContent>
+                      <w:p>
+                        <w:pPr>
+                          <w:jc w:val="center"/>
+                          <w:rPr>
+                            <w:lang w:val="en-US"/>
+                          </w:rPr>
+                        </w:pPr>
+                        <w:r>
+                          <w:rPr>
+                            <w:lang w:val="en-US"/>
+                          </w:rPr>
+                          <w:t>Task Executor 1</w:t>
+                        </w:r>
+                      </w:p>
+                    </w:txbxContent>
+                  </v:textbox>
+                </v:rect>
+                <v:shape id="Straight Arrow Connector 143" o:spid="_x0000_s1183" type="#_x0000_t32" style="position:absolute;left:25908;top:7556;width:17018;height:5779;visibility:visible;mso-wrap-style:square" o:connectortype="straight" o:gfxdata="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" strokecolor="#5b9bd5 [3204]" strokeweight=".5pt">
+                  <v:stroke endarrow="block" joinstyle="miter"/>
+                </v:shape>
+                <v:line id="Straight Connector 156" o:spid="_x0000_s1184" style="position:absolute;flip:y;visibility:visible;mso-wrap-style:square" from="52578,3937" to="63373,4127" o:connectortype="straight" o:gfxdata="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" strokecolor="#5b9bd5 [3204]" strokeweight=".5pt">
+                  <v:stroke joinstyle="miter"/>
+                </v:line>
+                <v:line id="Straight Connector 160" o:spid="_x0000_s1185" style="position:absolute;visibility:visible;mso-wrap-style:square" from="52768,13208" to="63099,13208" o:connectortype="straight" o:gfxdata="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" strokecolor="#5b9bd5 [3204]" strokeweight=".5pt">
+                  <v:stroke joinstyle="miter"/>
+                </v:line>
+                <v:line id="Straight Connector 166" o:spid="_x0000_s1186" style="position:absolute;flip:x;visibility:visible;mso-wrap-style:square" from="63119,3873" to="63265,23368" o:connectortype="straight" o:gfxdata="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" strokecolor="#5b9bd5 [3204]" strokeweight=".5pt">
+                  <v:stroke joinstyle="miter"/>
+                </v:line>
+                <v:shape id="Straight Arrow Connector 167" o:spid="_x0000_s1187" type="#_x0000_t32" style="position:absolute;left:31242;top:23368;width:31940;height:63;flip:x;visibility:visible;mso-wrap-style:square" o:connectortype="straight" o:gfxdata="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" strokecolor="#5b9bd5 [3204]" strokeweight=".5pt">
+                  <v:stroke endarrow="block" joinstyle="miter"/>
+                </v:shape>
+                <v:shape id="Straight Arrow Connector 168" o:spid="_x0000_s1188" type="#_x0000_t32" style="position:absolute;left:20256;top:11557;width:127;height:7366;flip:y;visibility:visible;mso-wrap-style:square" o:connectortype="straight" o:gfxdata="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" strokecolor="#5b9bd5 [3204]" strokeweight=".5pt">
+                  <v:stroke endarrow="block" joinstyle="miter"/>
+                </v:shape>
+                <v:rect id="Rectangle 170" o:spid="_x0000_s1189" style="position:absolute;left:6540;top:34417;width:11748;height:8309;visibility:visible;mso-wrap-style:square;v-text-anchor:middle" o:gfxdata="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" fillcolor="white [3201]" strokecolor="#70ad47 [3209]" strokeweight="1pt">
+                  <v:textbox>
+                    <w:txbxContent>
+                      <w:p>
+                        <w:pPr>
+                          <w:jc w:val="center"/>
+                          <w:rPr>
+                            <w:lang w:val="en-US"/>
+                          </w:rPr>
+                        </w:pPr>
+                        <w:r>
+                          <w:rPr>
+                            <w:lang w:val="en-US"/>
+                          </w:rPr>
+                          <w:t>Node1</w:t>
+                        </w:r>
+                      </w:p>
+                    </w:txbxContent>
+                  </v:textbox>
+                </v:rect>
+                <v:rect id="Rectangle 171" o:spid="_x0000_s1190" style="position:absolute;left:23177;top:34480;width:11748;height:8310;visibility:visible;mso-wrap-style:square;v-text-anchor:middle" o:gfxdata="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" fillcolor="white [3201]" strokecolor="#70ad47 [3209]" strokeweight="1pt">
+                  <v:textbox>
+                    <w:txbxContent>
+                      <w:p>
+                        <w:pPr>
+                          <w:jc w:val="center"/>
+                          <w:rPr>
+                            <w:lang w:val="en-US"/>
+                          </w:rPr>
+                        </w:pPr>
+                        <w:r>
+                          <w:rPr>
+                            <w:lang w:val="en-US"/>
+                          </w:rPr>
+                          <w:t>Node</w:t>
+                        </w:r>
+                        <w:r>
+                          <w:rPr>
+                            <w:lang w:val="en-US"/>
+                          </w:rPr>
+                          <w:t>2</w:t>
+                        </w:r>
+                      </w:p>
+                    </w:txbxContent>
+                  </v:textbox>
+                </v:rect>
+                <v:shape id="Straight Arrow Connector 172" o:spid="_x0000_s1191" type="#_x0000_t32" style="position:absolute;left:10858;top:27241;width:5334;height:6998;flip:y;visibility:visible;mso-wrap-style:square" o:connectortype="straight" o:gfxdata="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" strokecolor="#5b9bd5 [3204]" strokeweight=".5pt">
+                  <v:stroke endarrow="block" joinstyle="miter"/>
+                </v:shape>
+                <v:shape id="Straight Arrow Connector 173" o:spid="_x0000_s1192" type="#_x0000_t32" style="position:absolute;left:22796;top:27241;width:5461;height:7125;flip:x y;visibility:visible;mso-wrap-style:square" o:connectortype="straight" o:gfxdata="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" strokecolor="#5b9bd5 [3204]" strokeweight=".5pt">
+                  <v:stroke endarrow="block" joinstyle="miter"/>
+                </v:shape>
+              </v:group>
+            </w:pict>
+          </mc:Fallback>
+        </mc:AlternateContent>
+      </w:r>
+    </w:p>
+    <w:p>
+      <w:pPr>
+        <w:ind w:left="250"/>
+        <w:rPr>
+          <w:lang w:val="en-US"/>
+        </w:rPr>
+      </w:pPr>
+    </w:p>
+    <w:p>
+      <w:pPr>
+        <w:ind w:left="250"/>
+        <w:rPr>
+          <w:lang w:val="en-US"/>
+        </w:rPr>
+      </w:pPr>
+    </w:p>
+    <w:p>
+      <w:pPr>
+        <w:rPr>
+          <w:lang w:val="en-US"/>
+        </w:rPr>
+      </w:pPr>
+      <w:r>
+        <w:rPr>
+          <w:noProof/>
+        </w:rPr>
+        <mc:AlternateContent>
+          <mc:Choice Requires="wps">
+            <w:drawing>
+              <wp:anchor distT="0" distB="0" distL="114300" distR="114300" simplePos="0" relativeHeight="251794432" behindDoc="0" locked="0" layoutInCell="1" allowOverlap="1" wp14:anchorId="2A6390DB" wp14:editId="5314ECDB">
+                <wp:simplePos x="0" y="0"/>
+                <wp:positionH relativeFrom="column">
+                  <wp:posOffset>4121150</wp:posOffset>
+                </wp:positionH>
+                <wp:positionV relativeFrom="paragraph">
+                  <wp:posOffset>113665</wp:posOffset>
+                </wp:positionV>
+                <wp:extent cx="973810" cy="830972"/>
+                <wp:effectExtent l="0" t="0" r="17145" b="26670"/>
+                <wp:wrapNone/>
+                <wp:docPr id="139" name="Rectangle 139"/>
+                <wp:cNvGraphicFramePr/>
+                <a:graphic xmlns:a="http://schemas.openxmlformats.org/drawingml/2006/main">
+                  <a:graphicData uri="http://schemas.microsoft.com/office/word/2010/wordprocessingShape">
+                    <wps:wsp>
+                      <wps:cNvSpPr/>
+                      <wps:spPr>
+                        <a:xfrm>
+                          <a:off x="0" y="0"/>
+                          <a:ext cx="973810" cy="830972"/>
+                        </a:xfrm>
+                        <a:prstGeom prst="rect">
+                          <a:avLst/>
+                        </a:prstGeom>
+                      </wps:spPr>
+                      <wps:style>
+                        <a:lnRef idx="2">
+                          <a:schemeClr val="accent6"/>
+                        </a:lnRef>
+                        <a:fillRef idx="1">
+                          <a:schemeClr val="lt1"/>
+                        </a:fillRef>
+                        <a:effectRef idx="0">
+                          <a:schemeClr val="accent6"/>
+                        </a:effectRef>
+                        <a:fontRef idx="minor">
+                          <a:schemeClr val="dk1"/>
+                        </a:fontRef>
+                      </wps:style>
+                      <wps:txbx>
+                        <w:txbxContent>
+                          <w:p>
+                            <w:pPr>
+                              <w:jc w:val="center"/>
+                              <w:rPr>
+                                <w:lang w:val="en-US"/>
+                              </w:rPr>
+                            </w:pPr>
+                            <w:r>
+                              <w:rPr>
+                                <w:lang w:val="en-US"/>
+                              </w:rPr>
+                              <w:t xml:space="preserve">Task Executor </w:t>
+                            </w:r>
+                            <w:r>
+                              <w:rPr>
+                                <w:lang w:val="en-US"/>
+                              </w:rPr>
+                              <w:t>2</w:t>
+                            </w:r>
+                          </w:p>
+                        </w:txbxContent>
+                      </wps:txbx>
+                      <wps:bodyPr rot="0" spcFirstLastPara="0" vertOverflow="overflow" horzOverflow="overflow" vert="horz" wrap="square" lIns="91440" tIns="45720" rIns="91440" bIns="45720" numCol="1" spcCol="0" rtlCol="0" fromWordArt="0" anchor="ctr" anchorCtr="0" forceAA="0" compatLnSpc="1">
+                        <a:prstTxWarp prst="textNoShape">
+                          <a:avLst/>
+                        </a:prstTxWarp>
+                        <a:noAutofit/>
+                      </wps:bodyPr>
+                    </wps:wsp>
+                  </a:graphicData>
+                </a:graphic>
+              </wp:anchor>
+            </w:drawing>
+          </mc:Choice>
+          <mc:Fallback>
+            <w:pict>
+              <v:rect w14:anchorId="2A6390DB" id="Rectangle 139" o:spid="_x0000_s1193" style="position:absolute;margin-left:324.5pt;margin-top:8.95pt;width:76.7pt;height:65.45pt;z-index:251794432;visibility:visible;mso-wrap-style:square;mso-wrap-distance-left:9pt;mso-wrap-distance-top:0;mso-wrap-distance-right:9pt;mso-wrap-distance-bottom:0;mso-position-horizontal:absolute;mso-position-horizontal-relative:text;mso-position-vertical:absolute;mso-position-vertical-relative:text;v-text-anchor:middle" o:gfxdata="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" fillcolor="white [3201]" strokecolor="#70ad47 [3209]" strokeweight="1pt">
+                <v:textbox>
+                  <w:txbxContent>
+                    <w:p>
+                      <w:pPr>
+                        <w:jc w:val="center"/>
+                        <w:rPr>
+                          <w:lang w:val="en-US"/>
+                        </w:rPr>
+                      </w:pPr>
+                      <w:r>
+                        <w:rPr>
+                          <w:lang w:val="en-US"/>
+                        </w:rPr>
+                        <w:t xml:space="preserve">Task Executor </w:t>
+                      </w:r>
+                      <w:r>
+                        <w:rPr>
+                          <w:lang w:val="en-US"/>
+                        </w:rPr>
+                        <w:t>2</w:t>
+                      </w:r>
+                    </w:p>
+                  </w:txbxContent>
+                </v:textbox>
+              </v:rect>
+            </w:pict>
+          </mc:Fallback>
+        </mc:AlternateContent>
+      </w:r>
+      <w:r>
+        <w:rPr>
+          <w:lang w:val="en-US"/>
+        </w:rPr>
+        <w:t xml:space="preserve">    </w:t>
+      </w:r>
+    </w:p>
+    <w:p>
+      <w:pPr>
+        <w:rPr>
+          <w:lang w:val="en-US"/>
+        </w:rPr>
+      </w:pPr>
+    </w:p>
+    <w:p>
+      <w:pPr>
+        <w:rPr>
+          <w:lang w:val="en-US"/>
+        </w:rPr>
+      </w:pPr>
+    </w:p>
+    <w:p>
+      <w:pPr>
+        <w:rPr>
+          <w:lang w:val="en-US"/>
+        </w:rPr>
+      </w:pPr>
+    </w:p>
+    <w:p>
+      <w:pPr>
+        <w:rPr>
+          <w:lang w:val="en-US"/>
+        </w:rPr>
+      </w:pPr>
+    </w:p>
+    <w:p>
+      <w:pPr>
+        <w:rPr>
+          <w:lang w:val="en-US"/>
+        </w:rPr>
+      </w:pPr>
+    </w:p>
+    <w:p>
+      <w:pPr>
+        <w:ind w:left="360"/>
+        <w:rPr>
+          <w:lang w:val="en-US"/>
+        </w:rPr>
+      </w:pPr>
+    </w:p>
+    <w:p>
+      <w:pPr>
+        <w:ind w:left="360"/>
+        <w:rPr>
+          <w:lang w:val="en-US"/>
+        </w:rPr>
+      </w:pPr>
+    </w:p>
+    <w:p>
+      <w:pPr>
+        <w:ind w:left="360"/>
+        <w:rPr>
+          <w:lang w:val="en-US"/>
+        </w:rPr>
+      </w:pPr>
+    </w:p>
+    <w:p>
+      <w:pPr>
+        <w:ind w:left="360"/>
+        <w:rPr>
+          <w:lang w:val="en-US"/>
+        </w:rPr>
+      </w:pPr>
+    </w:p>
+    <w:p>
+      <w:pPr>
+        <w:ind w:left="360"/>
+        <w:rPr>
+          <w:lang w:val="en-US"/>
+        </w:rPr>
+      </w:pPr>
+    </w:p>
+    <w:p>
+      <w:pPr>
+        <w:ind w:left="360"/>
+        <w:rPr>
+          <w:lang w:val="en-US"/>
+        </w:rPr>
+      </w:pPr>
+    </w:p>
+    <w:p>
+      <w:pPr>
+        <w:ind w:left="250"/>
+        <w:jc w:val="both"/>
+        <w:rPr>
+          <w:lang w:val="en-US"/>
+        </w:rPr>
+      </w:pPr>
+      <w:r>
+        <w:rPr>
+          <w:lang w:val="en-US"/>
+        </w:rPr>
+        <w:lastRenderedPageBreak/>
+        <w:t>The stream job scheduler converts the Job into stages and stages are containing multiple tasks. The stages are sent to all the task schedulers to execute the tasks. As soon as the task is completed the taskexecutor sends the signal to heartbeat for the completed or failed tasks. The task scheduler sends the next available tasks to task executor and gets the output when final task is completed. Frequently the heartbeat also receives the resource status (Disk availability, CPU and Memory availability) from nodes.</w:t>
+      </w:r>
+    </w:p>
+    <w:p>
+      <w:pPr>
+        <w:ind w:left="360"/>
+        <w:rPr>
+          <w:lang w:val="en-US"/>
+        </w:rPr>
+      </w:pPr>
+    </w:p>
+    <w:p>
+      <w:pPr>
+        <w:ind w:left="360"/>
+        <w:rPr>
+          <w:lang w:val="en-US"/>
+        </w:rPr>
+      </w:pPr>
+    </w:p>
+    <w:p>
+      <w:pPr>
+        <w:ind w:left="360"/>
         <w:rPr>
           <w:lang w:val="en-US"/>
         </w:rPr>
@@ -16260,7 +18075,7 @@
 </file>
 
 <file path=word/endnotes.xml><?xml version="1.0" encoding="utf-8"?>
-<w:endnotes xmlns:wpc="http://schemas.microsoft.com/office/word/2010/wordprocessingCanvas" xmlns:cx="http://schemas.microsoft.com/office/drawing/2014/chartex" xmlns:mc="http://schemas.openxmlformats.org/markup-compatibility/2006" xmlns:o="urn:schemas-microsoft-com:office:office" xmlns:r="http://schemas.openxmlformats.org/officeDocument/2006/relationships" xmlns:m="http://schemas.openxmlformats.org/officeDocument/2006/math" xmlns:v="urn:schemas-microsoft-com:vml" xmlns:wp14="http://schemas.microsoft.com/office/word/2010/wordprocessingDrawing" xmlns:wp="http://schemas.openxmlformats.org/drawingml/2006/wordprocessingDrawing" xmlns:w10="urn:schemas-microsoft-com:office:word" xmlns:w="http://schemas.openxmlformats.org/wordprocessingml/2006/main" xmlns:w14="http://schemas.microsoft.com/office/word/2010/wordml" xmlns:w15="http://schemas.microsoft.com/office/word/2012/wordml" xmlns:w16se="http://schemas.microsoft.com/office/word/2015/wordml/symex" xmlns:wpg="http://schemas.microsoft.com/office/word/2010/wordprocessingGroup" xmlns:wpi="http://schemas.microsoft.com/office/word/2010/wordprocessingInk" xmlns:wne="http://schemas.microsoft.com/office/word/2006/wordml" xmlns:wps="http://schemas.microsoft.com/office/word/2010/wordprocessingShape" mc:Ignorable="w14 w15 w16se wp14">
+<w:endnotes xmlns:wpc="http://schemas.microsoft.com/office/word/2010/wordprocessingCanvas" xmlns:cx="http://schemas.microsoft.com/office/drawing/2014/chartex" xmlns:cx1="http://schemas.microsoft.com/office/drawing/2015/9/8/chartex" xmlns:cx2="http://schemas.microsoft.com/office/drawing/2015/10/21/chartex" xmlns:cx3="http://schemas.microsoft.com/office/drawing/2016/5/9/chartex" xmlns:cx4="http://schemas.microsoft.com/office/drawing/2016/5/10/chartex" xmlns:cx5="http://schemas.microsoft.com/office/drawing/2016/5/11/chartex" xmlns:cx6="http://schemas.microsoft.com/office/drawing/2016/5/12/chartex" xmlns:cx7="http://schemas.microsoft.com/office/drawing/2016/5/13/chartex" xmlns:cx8="http://schemas.microsoft.com/office/drawing/2016/5/14/chartex" xmlns:mc="http://schemas.openxmlformats.org/markup-compatibility/2006" xmlns:aink="http://schemas.microsoft.com/office/drawing/2016/ink" xmlns:am3d="http://schemas.microsoft.com/office/drawing/2017/model3d" xmlns:o="urn:schemas-microsoft-com:office:office" xmlns:oel="http://schemas.microsoft.com/office/2019/extlst" xmlns:r="http://schemas.openxmlformats.org/officeDocument/2006/relationships" xmlns:m="http://schemas.openxmlformats.org/officeDocument/2006/math" xmlns:v="urn:schemas-microsoft-com:vml" xmlns:wp14="http://schemas.microsoft.com/office/word/2010/wordprocessingDrawing" xmlns:wp="http://schemas.openxmlformats.org/drawingml/2006/wordprocessingDrawing" xmlns:w10="urn:schemas-microsoft-com:office:word" xmlns:w="http://schemas.openxmlformats.org/wordprocessingml/2006/main" xmlns:w14="http://schemas.microsoft.com/office/word/2010/wordml" xmlns:w15="http://schemas.microsoft.com/office/word/2012/wordml" xmlns:w16cex="http://schemas.microsoft.com/office/word/2018/wordml/cex" xmlns:w16cid="http://schemas.microsoft.com/office/word/2016/wordml/cid" xmlns:w16="http://schemas.microsoft.com/office/word/2018/wordml" xmlns:w16sdtdh="http://schemas.microsoft.com/office/word/2020/wordml/sdtdatahash" xmlns:w16se="http://schemas.microsoft.com/office/word/2015/wordml/symex" xmlns:wpg="http://schemas.microsoft.com/office/word/2010/wordprocessingGroup" xmlns:wpi="http://schemas.microsoft.com/office/word/2010/wordprocessingInk" xmlns:wne="http://schemas.microsoft.com/office/word/2006/wordml" xmlns:wps="http://schemas.microsoft.com/office/word/2010/wordprocessingShape" mc:Ignorable="w14 w15 w16se w16cid w16 w16cex w16sdtdh wp14">
   <w:endnote w:type="separator" w:id="-1">
     <w:p>
       <w:pPr>
@@ -16285,7 +18100,7 @@
 </file>
 
 <file path=word/footnotes.xml><?xml version="1.0" encoding="utf-8"?>
-<w:footnotes xmlns:wpc="http://schemas.microsoft.com/office/word/2010/wordprocessingCanvas" xmlns:cx="http://schemas.microsoft.com/office/drawing/2014/chartex" xmlns:mc="http://schemas.openxmlformats.org/markup-compatibility/2006" xmlns:o="urn:schemas-microsoft-com:office:office" xmlns:r="http://schemas.openxmlformats.org/officeDocument/2006/relationships" xmlns:m="http://schemas.openxmlformats.org/officeDocument/2006/math" xmlns:v="urn:schemas-microsoft-com:vml" xmlns:wp14="http://schemas.microsoft.com/office/word/2010/wordprocessingDrawing" xmlns:wp="http://schemas.openxmlformats.org/drawingml/2006/wordprocessingDrawing" xmlns:w10="urn:schemas-microsoft-com:office:word" xmlns:w="http://schemas.openxmlformats.org/wordprocessingml/2006/main" xmlns:w14="http://schemas.microsoft.com/office/word/2010/wordml" xmlns:w15="http://schemas.microsoft.com/office/word/2012/wordml" xmlns:w16se="http://schemas.microsoft.com/office/word/2015/wordml/symex" xmlns:wpg="http://schemas.microsoft.com/office/word/2010/wordprocessingGroup" xmlns:wpi="http://schemas.microsoft.com/office/word/2010/wordprocessingInk" xmlns:wne="http://schemas.microsoft.com/office/word/2006/wordml" xmlns:wps="http://schemas.microsoft.com/office/word/2010/wordprocessingShape" mc:Ignorable="w14 w15 w16se wp14">
+<w:footnotes xmlns:wpc="http://schemas.microsoft.com/office/word/2010/wordprocessingCanvas" xmlns:cx="http://schemas.microsoft.com/office/drawing/2014/chartex" xmlns:cx1="http://schemas.microsoft.com/office/drawing/2015/9/8/chartex" xmlns:cx2="http://schemas.microsoft.com/office/drawing/2015/10/21/chartex" xmlns:cx3="http://schemas.microsoft.com/office/drawing/2016/5/9/chartex" xmlns:cx4="http://schemas.microsoft.com/office/drawing/2016/5/10/chartex" xmlns:cx5="http://schemas.microsoft.com/office/drawing/2016/5/11/chartex" xmlns:cx6="http://schemas.microsoft.com/office/drawing/2016/5/12/chartex" xmlns:cx7="http://schemas.microsoft.com/office/drawing/2016/5/13/chartex" xmlns:cx8="http://schemas.microsoft.com/office/drawing/2016/5/14/chartex" xmlns:mc="http://schemas.openxmlformats.org/markup-compatibility/2006" xmlns:aink="http://schemas.microsoft.com/office/drawing/2016/ink" xmlns:am3d="http://schemas.microsoft.com/office/drawing/2017/model3d" xmlns:o="urn:schemas-microsoft-com:office:office" xmlns:oel="http://schemas.microsoft.com/office/2019/extlst" xmlns:r="http://schemas.openxmlformats.org/officeDocument/2006/relationships" xmlns:m="http://schemas.openxmlformats.org/officeDocument/2006/math" xmlns:v="urn:schemas-microsoft-com:vml" xmlns:wp14="http://schemas.microsoft.com/office/word/2010/wordprocessingDrawing" xmlns:wp="http://schemas.openxmlformats.org/drawingml/2006/wordprocessingDrawing" xmlns:w10="urn:schemas-microsoft-com:office:word" xmlns:w="http://schemas.openxmlformats.org/wordprocessingml/2006/main" xmlns:w14="http://schemas.microsoft.com/office/word/2010/wordml" xmlns:w15="http://schemas.microsoft.com/office/word/2012/wordml" xmlns:w16cex="http://schemas.microsoft.com/office/word/2018/wordml/cex" xmlns:w16cid="http://schemas.microsoft.com/office/word/2016/wordml/cid" xmlns:w16="http://schemas.microsoft.com/office/word/2018/wordml" xmlns:w16sdtdh="http://schemas.microsoft.com/office/word/2020/wordml/sdtdatahash" xmlns:w16se="http://schemas.microsoft.com/office/word/2015/wordml/symex" xmlns:wpg="http://schemas.microsoft.com/office/word/2010/wordprocessingGroup" xmlns:wpi="http://schemas.microsoft.com/office/word/2010/wordprocessingInk" xmlns:wne="http://schemas.microsoft.com/office/word/2006/wordml" xmlns:wps="http://schemas.microsoft.com/office/word/2010/wordprocessingShape" mc:Ignorable="w14 w15 w16se w16cid w16 w16cex w16sdtdh wp14">
   <w:footnote w:type="separator" w:id="-1">
     <w:p>
       <w:pPr>
@@ -16310,7 +18125,7 @@
 </file>
 
 <file path=word/header1.xml><?xml version="1.0" encoding="utf-8"?>
-<w:hdr xmlns:wpc="http://schemas.microsoft.com/office/word/2010/wordprocessingCanvas" xmlns:cx="http://schemas.microsoft.com/office/drawing/2014/chartex" xmlns:mc="http://schemas.openxmlformats.org/markup-compatibility/2006" xmlns:o="urn:schemas-microsoft-com:office:office" xmlns:r="http://schemas.openxmlformats.org/officeDocument/2006/relationships" xmlns:m="http://schemas.openxmlformats.org/officeDocument/2006/math" xmlns:v="urn:schemas-microsoft-com:vml" xmlns:wp14="http://schemas.microsoft.com/office/word/2010/wordprocessingDrawing" xmlns:wp="http://schemas.openxmlformats.org/drawingml/2006/wordprocessingDrawing" xmlns:w10="urn:schemas-microsoft-com:office:word" xmlns:w="http://schemas.openxmlformats.org/wordprocessingml/2006/main" xmlns:w14="http://schemas.microsoft.com/office/word/2010/wordml" xmlns:w15="http://schemas.microsoft.com/office/word/2012/wordml" xmlns:w16se="http://schemas.microsoft.com/office/word/2015/wordml/symex" xmlns:wpg="http://schemas.microsoft.com/office/word/2010/wordprocessingGroup" xmlns:wpi="http://schemas.microsoft.com/office/word/2010/wordprocessingInk" xmlns:wne="http://schemas.microsoft.com/office/word/2006/wordml" xmlns:wps="http://schemas.microsoft.com/office/word/2010/wordprocessingShape" mc:Ignorable="w14 w15 w16se wp14">
+<w:hdr xmlns:wpc="http://schemas.microsoft.com/office/word/2010/wordprocessingCanvas" xmlns:cx="http://schemas.microsoft.com/office/drawing/2014/chartex" xmlns:cx1="http://schemas.microsoft.com/office/drawing/2015/9/8/chartex" xmlns:cx2="http://schemas.microsoft.com/office/drawing/2015/10/21/chartex" xmlns:cx3="http://schemas.microsoft.com/office/drawing/2016/5/9/chartex" xmlns:cx4="http://schemas.microsoft.com/office/drawing/2016/5/10/chartex" xmlns:cx5="http://schemas.microsoft.com/office/drawing/2016/5/11/chartex" xmlns:cx6="http://schemas.microsoft.com/office/drawing/2016/5/12/chartex" xmlns:cx7="http://schemas.microsoft.com/office/drawing/2016/5/13/chartex" xmlns:cx8="http://schemas.microsoft.com/office/drawing/2016/5/14/chartex" xmlns:mc="http://schemas.openxmlformats.org/markup-compatibility/2006" xmlns:aink="http://schemas.microsoft.com/office/drawing/2016/ink" xmlns:am3d="http://schemas.microsoft.com/office/drawing/2017/model3d" xmlns:o="urn:schemas-microsoft-com:office:office" xmlns:oel="http://schemas.microsoft.com/office/2019/extlst" xmlns:r="http://schemas.openxmlformats.org/officeDocument/2006/relationships" xmlns:m="http://schemas.openxmlformats.org/officeDocument/2006/math" xmlns:v="urn:schemas-microsoft-com:vml" xmlns:wp14="http://schemas.microsoft.com/office/word/2010/wordprocessingDrawing" xmlns:wp="http://schemas.openxmlformats.org/drawingml/2006/wordprocessingDrawing" xmlns:w10="urn:schemas-microsoft-com:office:word" xmlns:w="http://schemas.openxmlformats.org/wordprocessingml/2006/main" xmlns:w14="http://schemas.microsoft.com/office/word/2010/wordml" xmlns:w15="http://schemas.microsoft.com/office/word/2012/wordml" xmlns:w16cex="http://schemas.microsoft.com/office/word/2018/wordml/cex" xmlns:w16cid="http://schemas.microsoft.com/office/word/2016/wordml/cid" xmlns:w16="http://schemas.microsoft.com/office/word/2018/wordml" xmlns:w16sdtdh="http://schemas.microsoft.com/office/word/2020/wordml/sdtdatahash" xmlns:w16se="http://schemas.microsoft.com/office/word/2015/wordml/symex" xmlns:wpg="http://schemas.microsoft.com/office/word/2010/wordprocessingGroup" xmlns:wpi="http://schemas.microsoft.com/office/word/2010/wordprocessingInk" xmlns:wne="http://schemas.microsoft.com/office/word/2006/wordml" xmlns:wps="http://schemas.microsoft.com/office/word/2010/wordprocessingShape" mc:Ignorable="w14 w15 w16se w16cid w16 w16cex w16sdtdh wp14">
   <w:p>
     <w:pPr>
       <w:pStyle w:val="Header"/>
@@ -16324,7 +18139,7 @@
 </file>
 
 <file path=word/numbering.xml><?xml version="1.0" encoding="utf-8"?>
-<w:numbering xmlns:wpc="http://schemas.microsoft.com/office/word/2010/wordprocessingCanvas" xmlns:cx="http://schemas.microsoft.com/office/drawing/2014/chartex" xmlns:mc="http://schemas.openxmlformats.org/markup-compatibility/2006" xmlns:o="urn:schemas-microsoft-com:office:office" xmlns:r="http://schemas.openxmlformats.org/officeDocument/2006/relationships" xmlns:m="http://schemas.openxmlformats.org/officeDocument/2006/math" xmlns:v="urn:schemas-microsoft-com:vml" xmlns:wp14="http://schemas.microsoft.com/office/word/2010/wordprocessingDrawing" xmlns:wp="http://schemas.openxmlformats.org/drawingml/2006/wordprocessingDrawing" xmlns:w10="urn:schemas-microsoft-com:office:word" xmlns:w="http://schemas.openxmlformats.org/wordprocessingml/2006/main" xmlns:w14="http://schemas.microsoft.com/office/word/2010/wordml" xmlns:w15="http://schemas.microsoft.com/office/word/2012/wordml" xmlns:w16se="http://schemas.microsoft.com/office/word/2015/wordml/symex" xmlns:wpg="http://schemas.microsoft.com/office/word/2010/wordprocessingGroup" xmlns:wpi="http://schemas.microsoft.com/office/word/2010/wordprocessingInk" xmlns:wne="http://schemas.microsoft.com/office/word/2006/wordml" xmlns:wps="http://schemas.microsoft.com/office/word/2010/wordprocessingShape" mc:Ignorable="w14 w15 w16se wp14">
+<w:numbering xmlns:wpc="http://schemas.microsoft.com/office/word/2010/wordprocessingCanvas" xmlns:cx="http://schemas.microsoft.com/office/drawing/2014/chartex" xmlns:cx1="http://schemas.microsoft.com/office/drawing/2015/9/8/chartex" xmlns:cx2="http://schemas.microsoft.com/office/drawing/2015/10/21/chartex" xmlns:cx3="http://schemas.microsoft.com/office/drawing/2016/5/9/chartex" xmlns:cx4="http://schemas.microsoft.com/office/drawing/2016/5/10/chartex" xmlns:cx5="http://schemas.microsoft.com/office/drawing/2016/5/11/chartex" xmlns:cx6="http://schemas.microsoft.com/office/drawing/2016/5/12/chartex" xmlns:cx7="http://schemas.microsoft.com/office/drawing/2016/5/13/chartex" xmlns:cx8="http://schemas.microsoft.com/office/drawing/2016/5/14/chartex" xmlns:mc="http://schemas.openxmlformats.org/markup-compatibility/2006" xmlns:aink="http://schemas.microsoft.com/office/drawing/2016/ink" xmlns:am3d="http://schemas.microsoft.com/office/drawing/2017/model3d" xmlns:o="urn:schemas-microsoft-com:office:office" xmlns:oel="http://schemas.microsoft.com/office/2019/extlst" xmlns:r="http://schemas.openxmlformats.org/officeDocument/2006/relationships" xmlns:m="http://schemas.openxmlformats.org/officeDocument/2006/math" xmlns:v="urn:schemas-microsoft-com:vml" xmlns:wp14="http://schemas.microsoft.com/office/word/2010/wordprocessingDrawing" xmlns:wp="http://schemas.openxmlformats.org/drawingml/2006/wordprocessingDrawing" xmlns:w10="urn:schemas-microsoft-com:office:word" xmlns:w="http://schemas.openxmlformats.org/wordprocessingml/2006/main" xmlns:w14="http://schemas.microsoft.com/office/word/2010/wordml" xmlns:w15="http://schemas.microsoft.com/office/word/2012/wordml" xmlns:w16cex="http://schemas.microsoft.com/office/word/2018/wordml/cex" xmlns:w16cid="http://schemas.microsoft.com/office/word/2016/wordml/cid" xmlns:w16="http://schemas.microsoft.com/office/word/2018/wordml" xmlns:w16sdtdh="http://schemas.microsoft.com/office/word/2020/wordml/sdtdatahash" xmlns:w16se="http://schemas.microsoft.com/office/word/2015/wordml/symex" xmlns:wpg="http://schemas.microsoft.com/office/word/2010/wordprocessingGroup" xmlns:wpi="http://schemas.microsoft.com/office/word/2010/wordprocessingInk" xmlns:wne="http://schemas.microsoft.com/office/word/2006/wordml" xmlns:wps="http://schemas.microsoft.com/office/word/2010/wordprocessingShape" mc:Ignorable="w14 w15 w16se w16cid w16 w16cex w16sdtdh wp14">
   <w:abstractNum w:abstractNumId="0" w15:restartNumberingAfterBreak="0">
     <w:nsid w:val="08F55C1A"/>
     <w:multiLevelType w:val="hybridMultilevel"/>
@@ -16858,26 +18673,26 @@
       </w:pPr>
     </w:lvl>
   </w:abstractNum>
-  <w:num w:numId="1">
+  <w:num w:numId="1" w16cid:durableId="1337687866">
     <w:abstractNumId w:val="3"/>
   </w:num>
-  <w:num w:numId="2">
+  <w:num w:numId="2" w16cid:durableId="132523246">
     <w:abstractNumId w:val="1"/>
   </w:num>
-  <w:num w:numId="3">
+  <w:num w:numId="3" w16cid:durableId="1106390506">
     <w:abstractNumId w:val="4"/>
   </w:num>
-  <w:num w:numId="4">
+  <w:num w:numId="4" w16cid:durableId="1098713760">
     <w:abstractNumId w:val="0"/>
   </w:num>
-  <w:num w:numId="5">
+  <w:num w:numId="5" w16cid:durableId="1106656723">
     <w:abstractNumId w:val="2"/>
   </w:num>
 </w:numbering>
 </file>
 
 <file path=word/styles.xml><?xml version="1.0" encoding="utf-8"?>
-<w:styles xmlns:mc="http://schemas.openxmlformats.org/markup-compatibility/2006" xmlns:r="http://schemas.openxmlformats.org/officeDocument/2006/relationships" xmlns:w="http://schemas.openxmlformats.org/wordprocessingml/2006/main" xmlns:w14="http://schemas.microsoft.com/office/word/2010/wordml" xmlns:w15="http://schemas.microsoft.com/office/word/2012/wordml" xmlns:w16se="http://schemas.microsoft.com/office/word/2015/wordml/symex" mc:Ignorable="w14 w15 w16se">
+<w:styles xmlns:mc="http://schemas.openxmlformats.org/markup-compatibility/2006" xmlns:r="http://schemas.openxmlformats.org/officeDocument/2006/relationships" xmlns:w="http://schemas.openxmlformats.org/wordprocessingml/2006/main" xmlns:w14="http://schemas.microsoft.com/office/word/2010/wordml" xmlns:w15="http://schemas.microsoft.com/office/word/2012/wordml" xmlns:w16cex="http://schemas.microsoft.com/office/word/2018/wordml/cex" xmlns:w16cid="http://schemas.microsoft.com/office/word/2016/wordml/cid" xmlns:w16="http://schemas.microsoft.com/office/word/2018/wordml" xmlns:w16sdtdh="http://schemas.microsoft.com/office/word/2020/wordml/sdtdatahash" xmlns:w16se="http://schemas.microsoft.com/office/word/2015/wordml/symex" mc:Ignorable="w14 w15 w16se w16cid w16 w16cex w16sdtdh">
   <w:docDefaults>
     <w:rPrDefault>
       <w:rPr>
@@ -16893,7 +18708,7 @@
       </w:pPr>
     </w:pPrDefault>
   </w:docDefaults>
-  <w:latentStyles w:defLockedState="0" w:defUIPriority="99" w:defSemiHidden="0" w:defUnhideWhenUsed="0" w:defQFormat="0" w:count="371">
+  <w:latentStyles w:defLockedState="0" w:defUIPriority="99" w:defSemiHidden="0" w:defUnhideWhenUsed="0" w:defQFormat="0" w:count="376">
     <w:lsdException w:name="Normal" w:uiPriority="0" w:qFormat="1"/>
     <w:lsdException w:name="heading 1" w:uiPriority="9" w:qFormat="1"/>
     <w:lsdException w:name="heading 2" w:semiHidden="1" w:uiPriority="9" w:unhideWhenUsed="1" w:qFormat="1"/>
@@ -16999,7 +18814,6 @@
     <w:lsdException w:name="HTML Sample" w:semiHidden="1" w:unhideWhenUsed="1"/>
     <w:lsdException w:name="HTML Typewriter" w:semiHidden="1" w:unhideWhenUsed="1"/>
     <w:lsdException w:name="HTML Variable" w:semiHidden="1" w:unhideWhenUsed="1"/>
-    <w:lsdException w:name="Normal Table" w:semiHidden="1" w:unhideWhenUsed="1"/>
     <w:lsdException w:name="annotation subject" w:semiHidden="1" w:unhideWhenUsed="1"/>
     <w:lsdException w:name="No List" w:semiHidden="1" w:unhideWhenUsed="1"/>
     <w:lsdException w:name="Outline List 1" w:semiHidden="1" w:unhideWhenUsed="1"/>
@@ -17042,11 +18856,8 @@
     <w:lsdException w:name="Table Contemporary" w:semiHidden="1" w:unhideWhenUsed="1"/>
     <w:lsdException w:name="Table Elegant" w:semiHidden="1" w:unhideWhenUsed="1"/>
     <w:lsdException w:name="Table Professional" w:semiHidden="1" w:unhideWhenUsed="1"/>
-    <w:lsdException w:name="Table Subtle 1" w:semiHidden="1" w:unhideWhenUsed="1"/>
     <w:lsdException w:name="Table Subtle 2" w:semiHidden="1" w:unhideWhenUsed="1"/>
     <w:lsdException w:name="Table Web 1" w:semiHidden="1" w:unhideWhenUsed="1"/>
-    <w:lsdException w:name="Table Web 2" w:semiHidden="1" w:unhideWhenUsed="1"/>
-    <w:lsdException w:name="Table Web 3" w:semiHidden="1" w:unhideWhenUsed="1"/>
     <w:lsdException w:name="Balloon Text" w:semiHidden="1" w:unhideWhenUsed="1"/>
     <w:lsdException w:name="Table Grid" w:uiPriority="39"/>
     <w:lsdException w:name="Table Theme" w:semiHidden="1" w:unhideWhenUsed="1"/>
@@ -17265,6 +19076,11 @@
     <w:lsdException w:name="List Table 5 Dark Accent 6" w:uiPriority="50"/>
     <w:lsdException w:name="List Table 6 Colorful Accent 6" w:uiPriority="51"/>
     <w:lsdException w:name="List Table 7 Colorful Accent 6" w:uiPriority="52"/>
+    <w:lsdException w:name="Mention" w:semiHidden="1" w:unhideWhenUsed="1"/>
+    <w:lsdException w:name="Smart Hyperlink" w:semiHidden="1" w:unhideWhenUsed="1"/>
+    <w:lsdException w:name="Hashtag" w:semiHidden="1" w:unhideWhenUsed="1"/>
+    <w:lsdException w:name="Unresolved Mention" w:semiHidden="1" w:unhideWhenUsed="1"/>
+    <w:lsdException w:name="Smart Link" w:semiHidden="1" w:unhideWhenUsed="1"/>
   </w:latentStyles>
   <w:style w:type="paragraph" w:default="1" w:styleId="Normal">
     <w:name w:val="Normal"/>

</xml_diff>